<commit_message>
added more installation instructions -> AppMaintenanceGuide
</commit_message>
<xml_diff>
--- a/doc/AppMaintenanceGuide.docx
+++ b/doc/AppMaintenanceGuide.docx
@@ -1,6 +1,6 @@
 
 <file path=word/document.xml><?xml version="1.0" encoding="utf-8"?>
-<w:document xmlns:wpc="http://schemas.microsoft.com/office/word/2010/wordprocessingCanvas" xmlns:mc="http://schemas.openxmlformats.org/markup-compatibility/2006" xmlns:o="urn:schemas-microsoft-com:office:office" xmlns:r="http://schemas.openxmlformats.org/officeDocument/2006/relationships" xmlns:m="http://schemas.openxmlformats.org/officeDocument/2006/math" xmlns:v="urn:schemas-microsoft-com:vml" xmlns:wp14="http://schemas.microsoft.com/office/word/2010/wordprocessingDrawing" xmlns:wp="http://schemas.openxmlformats.org/drawingml/2006/wordprocessingDrawing" xmlns:w10="urn:schemas-microsoft-com:office:word" xmlns:w="http://schemas.openxmlformats.org/wordprocessingml/2006/main" xmlns:w14="http://schemas.microsoft.com/office/word/2010/wordml" xmlns:w15="http://schemas.microsoft.com/office/word/2012/wordml" xmlns:wpg="http://schemas.microsoft.com/office/word/2010/wordprocessingGroup" xmlns:wpi="http://schemas.microsoft.com/office/word/2010/wordprocessingInk" xmlns:wne="http://schemas.microsoft.com/office/word/2006/wordml" xmlns:wps="http://schemas.microsoft.com/office/word/2010/wordprocessingShape" mc:Ignorable="w14 w15 wp14">
+<w:document xmlns:wpc="http://schemas.microsoft.com/office/word/2010/wordprocessingCanvas" xmlns:mo="http://schemas.microsoft.com/office/mac/office/2008/main" xmlns:mc="http://schemas.openxmlformats.org/markup-compatibility/2006" xmlns:mv="urn:schemas-microsoft-com:mac:vml" xmlns:o="urn:schemas-microsoft-com:office:office" xmlns:r="http://schemas.openxmlformats.org/officeDocument/2006/relationships" xmlns:m="http://schemas.openxmlformats.org/officeDocument/2006/math" xmlns:v="urn:schemas-microsoft-com:vml" xmlns:wp14="http://schemas.microsoft.com/office/word/2010/wordprocessingDrawing" xmlns:wp="http://schemas.openxmlformats.org/drawingml/2006/wordprocessingDrawing" xmlns:w10="urn:schemas-microsoft-com:office:word" xmlns:w="http://schemas.openxmlformats.org/wordprocessingml/2006/main" xmlns:w14="http://schemas.microsoft.com/office/word/2010/wordml" xmlns:wpg="http://schemas.microsoft.com/office/word/2010/wordprocessingGroup" xmlns:wpi="http://schemas.microsoft.com/office/word/2010/wordprocessingInk" xmlns:wne="http://schemas.microsoft.com/office/word/2006/wordml" xmlns:wps="http://schemas.microsoft.com/office/word/2010/wordprocessingShape" mc:Ignorable="w14 wp14">
   <w:body>
     <w:p>
       <w:pPr>
@@ -11,7 +11,6 @@
           <w:szCs w:val="28"/>
         </w:rPr>
       </w:pPr>
-      <w:bookmarkStart w:id="0" w:name="_GoBack"/>
       <w:r>
         <w:rPr>
           <w:rFonts w:ascii="Franklin Gothic Medium Cond" w:hAnsi="Franklin Gothic Medium Cond"/>
@@ -22,7 +21,6 @@
         <w:t>Setup</w:t>
       </w:r>
     </w:p>
-    <w:bookmarkEnd w:id="0"/>
     <w:p>
       <w:pPr>
         <w:rPr>
@@ -81,7 +79,7 @@
         </w:rPr>
         <w:t xml:space="preserve"> on a fresh server.  If you have any questions, feel free to email David Chou at </w:t>
       </w:r>
-      <w:hyperlink r:id="rId4" w:history="1">
+      <w:hyperlink r:id="rId5" w:history="1">
         <w:r>
           <w:rPr>
             <w:rStyle w:val="Hyperlink"/>
@@ -198,7 +196,7 @@
         </w:rPr>
         <w:t xml:space="preserve">.  Instructions for downloading Flask can be found </w:t>
       </w:r>
-      <w:hyperlink r:id="rId5" w:history="1">
+      <w:hyperlink r:id="rId6" w:history="1">
         <w:r>
           <w:rPr>
             <w:rStyle w:val="Hyperlink"/>
@@ -206,25 +204,7 @@
             <w:sz w:val="24"/>
             <w:szCs w:val="24"/>
           </w:rPr>
-          <w:t>he</w:t>
-        </w:r>
-        <w:r>
-          <w:rPr>
-            <w:rStyle w:val="Hyperlink"/>
-            <w:rFonts w:ascii="Baskerville Old Face" w:hAnsi="Baskerville Old Face"/>
-            <w:sz w:val="24"/>
-            <w:szCs w:val="24"/>
-          </w:rPr>
-          <w:t>r</w:t>
-        </w:r>
-        <w:r>
-          <w:rPr>
-            <w:rStyle w:val="Hyperlink"/>
-            <w:rFonts w:ascii="Baskerville Old Face" w:hAnsi="Baskerville Old Face"/>
-            <w:sz w:val="24"/>
-            <w:szCs w:val="24"/>
-          </w:rPr>
-          <w:t>e</w:t>
+          <w:t>here</w:t>
         </w:r>
       </w:hyperlink>
       <w:r>
@@ -565,114 +545,6 @@
     </w:p>
     <w:p>
       <w:pPr>
-        <w:rPr>
-          <w:rFonts w:ascii="Franklin Gothic Medium Cond" w:hAnsi="Franklin Gothic Medium Cond"/>
-          <w:b/>
-          <w:sz w:val="28"/>
-        </w:rPr>
-      </w:pPr>
-      <w:proofErr w:type="spellStart"/>
-      <w:r>
-        <w:rPr>
-          <w:rFonts w:ascii="Franklin Gothic Medium Cond" w:hAnsi="Franklin Gothic Medium Cond"/>
-          <w:b/>
-          <w:sz w:val="28"/>
-        </w:rPr>
-        <w:t>FailSafe</w:t>
-      </w:r>
-      <w:proofErr w:type="spellEnd"/>
-    </w:p>
-    <w:p>
-      <w:pPr>
-        <w:rPr>
-          <w:rFonts w:ascii="Baskerville Old Face" w:hAnsi="Baskerville Old Face"/>
-          <w:sz w:val="24"/>
-          <w:szCs w:val="24"/>
-        </w:rPr>
-      </w:pPr>
-      <w:r>
-        <w:rPr>
-          <w:rFonts w:ascii="Baskerville Old Face" w:hAnsi="Baskerville Old Face"/>
-          <w:sz w:val="24"/>
-          <w:szCs w:val="24"/>
-        </w:rPr>
-        <w:t xml:space="preserve">To download </w:t>
-      </w:r>
-      <w:proofErr w:type="spellStart"/>
-      <w:r>
-        <w:rPr>
-          <w:rFonts w:ascii="Baskerville Old Face" w:hAnsi="Baskerville Old Face"/>
-          <w:sz w:val="24"/>
-          <w:szCs w:val="24"/>
-        </w:rPr>
-        <w:t>FailSafe</w:t>
-      </w:r>
-      <w:proofErr w:type="spellEnd"/>
-      <w:r>
-        <w:rPr>
-          <w:rFonts w:ascii="Baskerville Old Face" w:hAnsi="Baskerville Old Face"/>
-          <w:sz w:val="24"/>
-          <w:szCs w:val="24"/>
-        </w:rPr>
-        <w:t xml:space="preserve">, you need only to clone the </w:t>
-      </w:r>
-      <w:proofErr w:type="spellStart"/>
-      <w:r>
-        <w:rPr>
-          <w:rFonts w:ascii="Baskerville Old Face" w:hAnsi="Baskerville Old Face"/>
-          <w:sz w:val="24"/>
-          <w:szCs w:val="24"/>
-        </w:rPr>
-        <w:t>FailSafe</w:t>
-      </w:r>
-      <w:proofErr w:type="spellEnd"/>
-      <w:r>
-        <w:rPr>
-          <w:rFonts w:ascii="Baskerville Old Face" w:hAnsi="Baskerville Old Face"/>
-          <w:sz w:val="24"/>
-          <w:szCs w:val="24"/>
-        </w:rPr>
-        <w:t xml:space="preserve"> </w:t>
-      </w:r>
-      <w:proofErr w:type="spellStart"/>
-      <w:r>
-        <w:rPr>
-          <w:rFonts w:ascii="Baskerville Old Face" w:hAnsi="Baskerville Old Face"/>
-          <w:sz w:val="24"/>
-          <w:szCs w:val="24"/>
-        </w:rPr>
-        <w:t>Github</w:t>
-      </w:r>
-      <w:proofErr w:type="spellEnd"/>
-      <w:r>
-        <w:rPr>
-          <w:rFonts w:ascii="Baskerville Old Face" w:hAnsi="Baskerville Old Face"/>
-          <w:sz w:val="24"/>
-          <w:szCs w:val="24"/>
-        </w:rPr>
-        <w:t xml:space="preserve"> repository into the desired directory.  To do so, naturally, you’ll need to install </w:t>
-      </w:r>
-      <w:proofErr w:type="spellStart"/>
-      <w:r>
-        <w:rPr>
-          <w:rFonts w:ascii="Baskerville Old Face" w:hAnsi="Baskerville Old Face"/>
-          <w:sz w:val="24"/>
-          <w:szCs w:val="24"/>
-        </w:rPr>
-        <w:t>Git</w:t>
-      </w:r>
-      <w:proofErr w:type="spellEnd"/>
-      <w:r>
-        <w:rPr>
-          <w:rFonts w:ascii="Baskerville Old Face" w:hAnsi="Baskerville Old Face"/>
-          <w:sz w:val="24"/>
-          <w:szCs w:val="24"/>
-        </w:rPr>
-        <w:t xml:space="preserve"> on your server.</w:t>
-      </w:r>
-    </w:p>
-    <w:p>
-      <w:pPr>
         <w:pBdr>
           <w:top w:val="single" w:sz="6" w:space="6" w:color="E2E2E2"/>
           <w:left w:val="single" w:sz="6" w:space="6" w:color="E2E2E2"/>
@@ -707,7 +579,6 @@
           <w:szCs w:val="18"/>
         </w:rPr>
       </w:pPr>
-      <w:proofErr w:type="spellStart"/>
       <w:proofErr w:type="gramStart"/>
       <w:r>
         <w:rPr>
@@ -716,9 +587,8 @@
           <w:sz w:val="18"/>
           <w:szCs w:val="18"/>
         </w:rPr>
-        <w:t>sudo</w:t>
-      </w:r>
-      <w:proofErr w:type="spellEnd"/>
+        <w:t>pip</w:t>
+      </w:r>
       <w:proofErr w:type="gramEnd"/>
       <w:r>
         <w:rPr>
@@ -727,7 +597,66 @@
           <w:sz w:val="18"/>
           <w:szCs w:val="18"/>
         </w:rPr>
-        <w:t xml:space="preserve"> apt-get update </w:t>
+        <w:t xml:space="preserve"> install flask-</w:t>
+      </w:r>
+      <w:proofErr w:type="spellStart"/>
+      <w:r>
+        <w:rPr>
+          <w:rFonts w:ascii="Courier" w:hAnsi="Courier" w:cs="Courier"/>
+          <w:color w:val="484848"/>
+          <w:sz w:val="18"/>
+          <w:szCs w:val="18"/>
+        </w:rPr>
+        <w:t>mysql</w:t>
+      </w:r>
+      <w:proofErr w:type="spellEnd"/>
+      <w:r>
+        <w:rPr>
+          <w:rFonts w:ascii="Courier" w:hAnsi="Courier" w:cs="Courier"/>
+          <w:color w:val="484848"/>
+          <w:sz w:val="18"/>
+          <w:szCs w:val="18"/>
+        </w:rPr>
+        <w:tab/>
+      </w:r>
+      <w:r>
+        <w:rPr>
+          <w:rFonts w:ascii="Courier" w:hAnsi="Courier" w:cs="Courier"/>
+          <w:color w:val="484848"/>
+          <w:sz w:val="18"/>
+          <w:szCs w:val="18"/>
+        </w:rPr>
+        <w:tab/>
+      </w:r>
+      <w:r>
+        <w:rPr>
+          <w:rFonts w:ascii="Courier" w:hAnsi="Courier" w:cs="Courier"/>
+          <w:color w:val="484848"/>
+          <w:sz w:val="18"/>
+          <w:szCs w:val="18"/>
+        </w:rPr>
+        <w:tab/>
+        <w:t xml:space="preserve">// installs </w:t>
+      </w:r>
+      <w:proofErr w:type="spellStart"/>
+      <w:r>
+        <w:rPr>
+          <w:rFonts w:ascii="Courier" w:hAnsi="Courier" w:cs="Courier"/>
+          <w:color w:val="484848"/>
+          <w:sz w:val="18"/>
+          <w:szCs w:val="18"/>
+        </w:rPr>
+        <w:t>mysql</w:t>
+      </w:r>
+      <w:proofErr w:type="spellEnd"/>
+      <w:r>
+        <w:rPr>
+          <w:rFonts w:ascii="Courier" w:hAnsi="Courier" w:cs="Courier"/>
+          <w:color w:val="484848"/>
+          <w:sz w:val="18"/>
+          <w:szCs w:val="18"/>
+        </w:rPr>
+        <w:t xml:space="preserve"> extension</w:t>
       </w:r>
     </w:p>
     <w:p>
@@ -766,7 +695,6 @@
           <w:szCs w:val="18"/>
         </w:rPr>
       </w:pPr>
-      <w:proofErr w:type="spellStart"/>
       <w:proofErr w:type="gramStart"/>
       <w:r>
         <w:rPr>
@@ -775,9 +703,8 @@
           <w:sz w:val="18"/>
           <w:szCs w:val="18"/>
         </w:rPr>
-        <w:t>sudo</w:t>
-      </w:r>
-      <w:proofErr w:type="spellEnd"/>
+        <w:t>pip</w:t>
+      </w:r>
       <w:proofErr w:type="gramEnd"/>
       <w:r>
         <w:rPr>
@@ -786,53 +713,44 @@
           <w:sz w:val="18"/>
           <w:szCs w:val="18"/>
         </w:rPr>
-        <w:t xml:space="preserve"> apt-get install </w:t>
-      </w:r>
-      <w:proofErr w:type="spellStart"/>
-      <w:r>
-        <w:rPr>
-          <w:rFonts w:ascii="Courier" w:hAnsi="Courier" w:cs="Courier"/>
-          <w:color w:val="484848"/>
-          <w:sz w:val="18"/>
-          <w:szCs w:val="18"/>
-        </w:rPr>
-        <w:t>git</w:t>
-      </w:r>
-      <w:proofErr w:type="spellEnd"/>
-    </w:p>
-    <w:p>
-      <w:pPr>
-        <w:rPr>
-          <w:rFonts w:ascii="Baskerville Old Face" w:hAnsi="Baskerville Old Face"/>
-          <w:sz w:val="24"/>
-          <w:szCs w:val="24"/>
-        </w:rPr>
-      </w:pPr>
-      <w:r>
-        <w:rPr>
-          <w:rFonts w:ascii="Baskerville Old Face" w:hAnsi="Baskerville Old Face"/>
-          <w:sz w:val="24"/>
-          <w:szCs w:val="24"/>
-        </w:rPr>
-        <w:t xml:space="preserve">From there, just clone </w:t>
-      </w:r>
-      <w:proofErr w:type="spellStart"/>
-      <w:r>
-        <w:rPr>
-          <w:rFonts w:ascii="Baskerville Old Face" w:hAnsi="Baskerville Old Face"/>
-          <w:sz w:val="24"/>
-          <w:szCs w:val="24"/>
-        </w:rPr>
-        <w:t>FailSafe</w:t>
-      </w:r>
-      <w:proofErr w:type="spellEnd"/>
-      <w:r>
-        <w:rPr>
-          <w:rFonts w:ascii="Baskerville Old Face" w:hAnsi="Baskerville Old Face"/>
-          <w:sz w:val="24"/>
-          <w:szCs w:val="24"/>
-        </w:rPr>
-        <w:t xml:space="preserve"> into any directory:</w:t>
+        <w:t xml:space="preserve"> install requests</w:t>
+      </w:r>
+      <w:r>
+        <w:rPr>
+          <w:rFonts w:ascii="Courier" w:hAnsi="Courier" w:cs="Courier"/>
+          <w:color w:val="484848"/>
+          <w:sz w:val="18"/>
+          <w:szCs w:val="18"/>
+        </w:rPr>
+        <w:tab/>
+      </w:r>
+      <w:r>
+        <w:rPr>
+          <w:rFonts w:ascii="Courier" w:hAnsi="Courier" w:cs="Courier"/>
+          <w:color w:val="484848"/>
+          <w:sz w:val="18"/>
+          <w:szCs w:val="18"/>
+        </w:rPr>
+        <w:tab/>
+      </w:r>
+      <w:r>
+        <w:rPr>
+          <w:rFonts w:ascii="Courier" w:hAnsi="Courier" w:cs="Courier"/>
+          <w:color w:val="484848"/>
+          <w:sz w:val="18"/>
+          <w:szCs w:val="18"/>
+        </w:rPr>
+        <w:tab/>
+      </w:r>
+      <w:r>
+        <w:rPr>
+          <w:rFonts w:ascii="Courier" w:hAnsi="Courier" w:cs="Courier"/>
+          <w:color w:val="484848"/>
+          <w:sz w:val="18"/>
+          <w:szCs w:val="18"/>
+        </w:rPr>
+        <w:tab/>
+        <w:t>// installs request extension</w:t>
       </w:r>
     </w:p>
     <w:p>
@@ -871,7 +789,6 @@
           <w:szCs w:val="18"/>
         </w:rPr>
       </w:pPr>
-      <w:proofErr w:type="spellStart"/>
       <w:proofErr w:type="gramStart"/>
       <w:r>
         <w:rPr>
@@ -880,9 +797,8 @@
           <w:sz w:val="18"/>
           <w:szCs w:val="18"/>
         </w:rPr>
-        <w:t>sudo</w:t>
-      </w:r>
-      <w:proofErr w:type="spellEnd"/>
+        <w:t>pip</w:t>
+      </w:r>
       <w:proofErr w:type="gramEnd"/>
       <w:r>
         <w:rPr>
@@ -891,157 +807,67 @@
           <w:sz w:val="18"/>
           <w:szCs w:val="18"/>
         </w:rPr>
-        <w:t xml:space="preserve"> </w:t>
-      </w:r>
-      <w:proofErr w:type="spellStart"/>
-      <w:r>
-        <w:rPr>
-          <w:rFonts w:ascii="Courier" w:hAnsi="Courier" w:cs="Courier"/>
-          <w:color w:val="484848"/>
-          <w:sz w:val="18"/>
-          <w:szCs w:val="18"/>
-        </w:rPr>
-        <w:t>git</w:t>
-      </w:r>
-      <w:proofErr w:type="spellEnd"/>
-      <w:r>
-        <w:rPr>
-          <w:rFonts w:ascii="Courier" w:hAnsi="Courier" w:cs="Courier"/>
-          <w:color w:val="484848"/>
-          <w:sz w:val="18"/>
-          <w:szCs w:val="18"/>
-        </w:rPr>
-        <w:t xml:space="preserve"> clone </w:t>
-      </w:r>
-      <w:hyperlink r:id="rId6" w:history="1">
-        <w:r>
-          <w:rPr>
-            <w:rStyle w:val="Hyperlink"/>
-            <w:rFonts w:ascii="Courier" w:hAnsi="Courier" w:cs="Courier"/>
-            <w:sz w:val="18"/>
-            <w:szCs w:val="18"/>
-          </w:rPr>
-          <w:t>git@github.com:duke-compsci408-fall2014/FailSafe.git</w:t>
-        </w:r>
-      </w:hyperlink>
-      <w:r>
-        <w:rPr>
-          <w:rFonts w:ascii="Courier" w:hAnsi="Courier" w:cs="Courier"/>
-          <w:color w:val="484848"/>
-          <w:sz w:val="18"/>
-          <w:szCs w:val="18"/>
-        </w:rPr>
-        <w:t xml:space="preserve"> [Directory Name]</w:t>
-      </w:r>
-    </w:p>
-    <w:p>
-      <w:pPr>
-        <w:rPr>
-          <w:rFonts w:ascii="Franklin Gothic Medium Cond" w:hAnsi="Franklin Gothic Medium Cond"/>
-          <w:b/>
-          <w:sz w:val="28"/>
-          <w:szCs w:val="28"/>
-        </w:rPr>
-      </w:pPr>
-      <w:r>
-        <w:rPr>
-          <w:rFonts w:ascii="Franklin Gothic Medium Cond" w:hAnsi="Franklin Gothic Medium Cond"/>
-          <w:b/>
-          <w:sz w:val="28"/>
-          <w:szCs w:val="28"/>
-        </w:rPr>
-        <w:t>Server</w:t>
-      </w:r>
-    </w:p>
-    <w:p>
-      <w:pPr>
-        <w:rPr>
-          <w:rFonts w:ascii="Baskerville Old Face" w:hAnsi="Baskerville Old Face"/>
-          <w:sz w:val="24"/>
-          <w:szCs w:val="24"/>
-        </w:rPr>
-      </w:pPr>
-      <w:r>
-        <w:rPr>
-          <w:rFonts w:ascii="Baskerville Old Face" w:hAnsi="Baskerville Old Face"/>
-          <w:sz w:val="24"/>
-          <w:szCs w:val="24"/>
-        </w:rPr>
-        <w:t xml:space="preserve">The initial </w:t>
-      </w:r>
-      <w:proofErr w:type="spellStart"/>
-      <w:r>
-        <w:rPr>
-          <w:rFonts w:ascii="Baskerville Old Face" w:hAnsi="Baskerville Old Face"/>
-          <w:sz w:val="24"/>
-          <w:szCs w:val="24"/>
-        </w:rPr>
-        <w:t>FailSafe</w:t>
-      </w:r>
-      <w:proofErr w:type="spellEnd"/>
-      <w:r>
-        <w:rPr>
-          <w:rFonts w:ascii="Baskerville Old Face" w:hAnsi="Baskerville Old Face"/>
-          <w:sz w:val="24"/>
-          <w:szCs w:val="24"/>
-        </w:rPr>
-        <w:t xml:space="preserve"> production server was built on Vanilla Ubuntu 14. Because we used Python’s Flask framework to develop our website, we added Apache/Mod WSGI for compatibility. The following below is very helpful in teaching developers how to get Flask/WSGI up and running:</w:t>
-      </w:r>
-    </w:p>
-    <w:p>
-      <w:pPr>
-        <w:rPr>
-          <w:rFonts w:ascii="Baskerville Old Face" w:hAnsi="Baskerville Old Face"/>
-          <w:sz w:val="24"/>
-          <w:szCs w:val="24"/>
-        </w:rPr>
-      </w:pPr>
-      <w:hyperlink r:id="rId7" w:history="1">
-        <w:r>
-          <w:rPr>
-            <w:rStyle w:val="Hyperlink"/>
-            <w:rFonts w:ascii="Baskerville Old Face" w:hAnsi="Baskerville Old Face"/>
-            <w:sz w:val="24"/>
-            <w:szCs w:val="24"/>
-          </w:rPr>
-          <w:t>Deploying Flask Apps</w:t>
-        </w:r>
-        <w:r>
-          <w:rPr>
-            <w:rStyle w:val="Hyperlink"/>
-            <w:rFonts w:ascii="Baskerville Old Face" w:hAnsi="Baskerville Old Face"/>
-            <w:sz w:val="24"/>
-            <w:szCs w:val="24"/>
-          </w:rPr>
-          <w:t xml:space="preserve"> </w:t>
-        </w:r>
-        <w:r>
-          <w:rPr>
-            <w:rStyle w:val="Hyperlink"/>
-            <w:rFonts w:ascii="Baskerville Old Face" w:hAnsi="Baskerville Old Face"/>
-            <w:sz w:val="24"/>
-            <w:szCs w:val="24"/>
-          </w:rPr>
-          <w:t>with Apache and Mod WSGI</w:t>
-        </w:r>
-      </w:hyperlink>
-    </w:p>
-    <w:p>
-      <w:pPr>
-        <w:rPr>
-          <w:rFonts w:ascii="Baskerville Old Face" w:hAnsi="Baskerville Old Face"/>
-          <w:sz w:val="24"/>
-          <w:szCs w:val="24"/>
-        </w:rPr>
-      </w:pPr>
-      <w:r>
-        <w:rPr>
-          <w:rFonts w:ascii="Baskerville Old Face" w:hAnsi="Baskerville Old Face"/>
-          <w:sz w:val="24"/>
-          <w:szCs w:val="24"/>
-        </w:rPr>
-        <w:t>A basic, but incomplete, summary is below. The startup is to first download the necessary packages using the following commands:</w:t>
-      </w:r>
+        <w:t xml:space="preserve"> install </w:t>
+      </w:r>
+      <w:proofErr w:type="spellStart"/>
+      <w:r>
+        <w:rPr>
+          <w:rFonts w:ascii="Courier" w:hAnsi="Courier" w:cs="Courier"/>
+          <w:color w:val="484848"/>
+          <w:sz w:val="18"/>
+          <w:szCs w:val="18"/>
+        </w:rPr>
+        <w:t>twilio</w:t>
+      </w:r>
+      <w:proofErr w:type="spellEnd"/>
+      <w:r>
+        <w:rPr>
+          <w:rFonts w:ascii="Courier" w:hAnsi="Courier" w:cs="Courier"/>
+          <w:color w:val="484848"/>
+          <w:sz w:val="18"/>
+          <w:szCs w:val="18"/>
+        </w:rPr>
+        <w:tab/>
+      </w:r>
+      <w:r>
+        <w:rPr>
+          <w:rFonts w:ascii="Courier" w:hAnsi="Courier" w:cs="Courier"/>
+          <w:color w:val="484848"/>
+          <w:sz w:val="18"/>
+          <w:szCs w:val="18"/>
+        </w:rPr>
+        <w:tab/>
+      </w:r>
+      <w:r>
+        <w:rPr>
+          <w:rFonts w:ascii="Courier" w:hAnsi="Courier" w:cs="Courier"/>
+          <w:color w:val="484848"/>
+          <w:sz w:val="18"/>
+          <w:szCs w:val="18"/>
+        </w:rPr>
+        <w:tab/>
+      </w:r>
+      <w:r>
+        <w:rPr>
+          <w:rFonts w:ascii="Courier" w:hAnsi="Courier" w:cs="Courier"/>
+          <w:color w:val="484848"/>
+          <w:sz w:val="18"/>
+          <w:szCs w:val="18"/>
+        </w:rPr>
+        <w:tab/>
+        <w:t xml:space="preserve">// installs </w:t>
+      </w:r>
+      <w:proofErr w:type="spellStart"/>
+      <w:r>
+        <w:rPr>
+          <w:rFonts w:ascii="Courier" w:hAnsi="Courier" w:cs="Courier"/>
+          <w:color w:val="484848"/>
+          <w:sz w:val="18"/>
+          <w:szCs w:val="18"/>
+        </w:rPr>
+        <w:t>twilio</w:t>
+      </w:r>
+      <w:proofErr w:type="spellEnd"/>
     </w:p>
     <w:p>
       <w:pPr>
@@ -1088,7 +914,7 @@
           <w:sz w:val="18"/>
           <w:szCs w:val="18"/>
         </w:rPr>
-        <w:t>sudo</w:t>
+        <w:t>iptables</w:t>
       </w:r>
       <w:proofErr w:type="spellEnd"/>
       <w:proofErr w:type="gramEnd"/>
@@ -1099,7 +925,47 @@
           <w:sz w:val="18"/>
           <w:szCs w:val="18"/>
         </w:rPr>
-        <w:t xml:space="preserve"> apt-get update </w:t>
+        <w:t xml:space="preserve"> –A INPUT –m state –state NEW –p </w:t>
+      </w:r>
+      <w:proofErr w:type="spellStart"/>
+      <w:r>
+        <w:rPr>
+          <w:rFonts w:ascii="Courier" w:hAnsi="Courier" w:cs="Courier"/>
+          <w:color w:val="484848"/>
+          <w:sz w:val="18"/>
+          <w:szCs w:val="18"/>
+        </w:rPr>
+        <w:t>tcp</w:t>
+      </w:r>
+      <w:proofErr w:type="spellEnd"/>
+      <w:r>
+        <w:rPr>
+          <w:rFonts w:ascii="Courier" w:hAnsi="Courier" w:cs="Courier"/>
+          <w:color w:val="484848"/>
+          <w:sz w:val="18"/>
+          <w:szCs w:val="18"/>
+        </w:rPr>
+        <w:t xml:space="preserve"> –</w:t>
+      </w:r>
+      <w:proofErr w:type="spellStart"/>
+      <w:r>
+        <w:rPr>
+          <w:rFonts w:ascii="Courier" w:hAnsi="Courier" w:cs="Courier"/>
+          <w:color w:val="484848"/>
+          <w:sz w:val="18"/>
+          <w:szCs w:val="18"/>
+        </w:rPr>
+        <w:t>dport</w:t>
+      </w:r>
+      <w:proofErr w:type="spellEnd"/>
+      <w:r>
+        <w:rPr>
+          <w:rFonts w:ascii="Courier" w:hAnsi="Courier" w:cs="Courier"/>
+          <w:color w:val="484848"/>
+          <w:sz w:val="18"/>
+          <w:szCs w:val="18"/>
+        </w:rPr>
+        <w:t xml:space="preserve"> &lt;PORT#&gt; -j ACCEPT </w:t>
       </w:r>
     </w:p>
     <w:p>
@@ -1138,7 +1004,15 @@
           <w:szCs w:val="18"/>
         </w:rPr>
       </w:pPr>
-      <w:proofErr w:type="spellStart"/>
+      <w:r>
+        <w:rPr>
+          <w:rFonts w:ascii="Courier" w:hAnsi="Courier" w:cs="Courier"/>
+          <w:color w:val="484848"/>
+          <w:sz w:val="18"/>
+          <w:szCs w:val="18"/>
+        </w:rPr>
+        <w:t xml:space="preserve">// </w:t>
+      </w:r>
       <w:proofErr w:type="gramStart"/>
       <w:r>
         <w:rPr>
@@ -1147,9 +1021,8 @@
           <w:sz w:val="18"/>
           <w:szCs w:val="18"/>
         </w:rPr>
-        <w:t>sudo</w:t>
-      </w:r>
-      <w:proofErr w:type="spellEnd"/>
+        <w:t>creates</w:t>
+      </w:r>
       <w:proofErr w:type="gramEnd"/>
       <w:r>
         <w:rPr>
@@ -1158,25 +1031,137 @@
           <w:sz w:val="18"/>
           <w:szCs w:val="18"/>
         </w:rPr>
-        <w:t xml:space="preserve"> apt-get install libapache2-mod-wsgi</w:t>
-      </w:r>
-    </w:p>
-    <w:p>
-      <w:pPr>
-        <w:rPr>
-          <w:rFonts w:ascii="Baskerville Old Face" w:hAnsi="Baskerville Old Face"/>
-          <w:sz w:val="24"/>
-          <w:szCs w:val="24"/>
-        </w:rPr>
-      </w:pPr>
-      <w:r>
-        <w:rPr>
-          <w:rFonts w:ascii="Baskerville Old Face" w:hAnsi="Baskerville Old Face"/>
-          <w:sz w:val="24"/>
-          <w:szCs w:val="24"/>
-        </w:rPr>
-        <w:lastRenderedPageBreak/>
-        <w:t>Then you want to make sure you setup your directory properly. You want to then download the flask deployment starter kit:</w:t>
+        <w:t xml:space="preserve"> a port number opening so that you can test in </w:t>
+      </w:r>
+      <w:proofErr w:type="spellStart"/>
+      <w:r>
+        <w:rPr>
+          <w:rFonts w:ascii="Courier" w:hAnsi="Courier" w:cs="Courier"/>
+          <w:color w:val="484848"/>
+          <w:sz w:val="18"/>
+          <w:szCs w:val="18"/>
+        </w:rPr>
+        <w:t>dev</w:t>
+      </w:r>
+      <w:proofErr w:type="spellEnd"/>
+      <w:r>
+        <w:rPr>
+          <w:rFonts w:ascii="Courier" w:hAnsi="Courier" w:cs="Courier"/>
+          <w:color w:val="484848"/>
+          <w:sz w:val="18"/>
+          <w:szCs w:val="18"/>
+        </w:rPr>
+        <w:t xml:space="preserve"> – i.e. PORT# -&gt; 5003</w:t>
+      </w:r>
+      <w:bookmarkStart w:id="0" w:name="_GoBack"/>
+      <w:bookmarkEnd w:id="0"/>
+    </w:p>
+    <w:p>
+      <w:pPr>
+        <w:rPr>
+          <w:rFonts w:ascii="Franklin Gothic Medium Cond" w:hAnsi="Franklin Gothic Medium Cond"/>
+          <w:b/>
+          <w:sz w:val="28"/>
+        </w:rPr>
+      </w:pPr>
+      <w:proofErr w:type="spellStart"/>
+      <w:r>
+        <w:rPr>
+          <w:rFonts w:ascii="Franklin Gothic Medium Cond" w:hAnsi="Franklin Gothic Medium Cond"/>
+          <w:b/>
+          <w:sz w:val="28"/>
+        </w:rPr>
+        <w:t>FailSafe</w:t>
+      </w:r>
+      <w:proofErr w:type="spellEnd"/>
+    </w:p>
+    <w:p>
+      <w:pPr>
+        <w:rPr>
+          <w:rFonts w:ascii="Baskerville Old Face" w:hAnsi="Baskerville Old Face"/>
+          <w:sz w:val="24"/>
+          <w:szCs w:val="24"/>
+        </w:rPr>
+      </w:pPr>
+      <w:r>
+        <w:rPr>
+          <w:rFonts w:ascii="Baskerville Old Face" w:hAnsi="Baskerville Old Face"/>
+          <w:sz w:val="24"/>
+          <w:szCs w:val="24"/>
+        </w:rPr>
+        <w:t xml:space="preserve">To download </w:t>
+      </w:r>
+      <w:proofErr w:type="spellStart"/>
+      <w:r>
+        <w:rPr>
+          <w:rFonts w:ascii="Baskerville Old Face" w:hAnsi="Baskerville Old Face"/>
+          <w:sz w:val="24"/>
+          <w:szCs w:val="24"/>
+        </w:rPr>
+        <w:t>FailSafe</w:t>
+      </w:r>
+      <w:proofErr w:type="spellEnd"/>
+      <w:r>
+        <w:rPr>
+          <w:rFonts w:ascii="Baskerville Old Face" w:hAnsi="Baskerville Old Face"/>
+          <w:sz w:val="24"/>
+          <w:szCs w:val="24"/>
+        </w:rPr>
+        <w:t xml:space="preserve">, you need only to clone the </w:t>
+      </w:r>
+      <w:proofErr w:type="spellStart"/>
+      <w:r>
+        <w:rPr>
+          <w:rFonts w:ascii="Baskerville Old Face" w:hAnsi="Baskerville Old Face"/>
+          <w:sz w:val="24"/>
+          <w:szCs w:val="24"/>
+        </w:rPr>
+        <w:t>FailSafe</w:t>
+      </w:r>
+      <w:proofErr w:type="spellEnd"/>
+      <w:r>
+        <w:rPr>
+          <w:rFonts w:ascii="Baskerville Old Face" w:hAnsi="Baskerville Old Face"/>
+          <w:sz w:val="24"/>
+          <w:szCs w:val="24"/>
+        </w:rPr>
+        <w:t xml:space="preserve"> </w:t>
+      </w:r>
+      <w:proofErr w:type="spellStart"/>
+      <w:r>
+        <w:rPr>
+          <w:rFonts w:ascii="Baskerville Old Face" w:hAnsi="Baskerville Old Face"/>
+          <w:sz w:val="24"/>
+          <w:szCs w:val="24"/>
+        </w:rPr>
+        <w:t>Github</w:t>
+      </w:r>
+      <w:proofErr w:type="spellEnd"/>
+      <w:r>
+        <w:rPr>
+          <w:rFonts w:ascii="Baskerville Old Face" w:hAnsi="Baskerville Old Face"/>
+          <w:sz w:val="24"/>
+          <w:szCs w:val="24"/>
+        </w:rPr>
+        <w:t xml:space="preserve"> repository into the desired directory.  To do so, naturally, you’ll need to install </w:t>
+      </w:r>
+      <w:proofErr w:type="spellStart"/>
+      <w:r>
+        <w:rPr>
+          <w:rFonts w:ascii="Baskerville Old Face" w:hAnsi="Baskerville Old Face"/>
+          <w:sz w:val="24"/>
+          <w:szCs w:val="24"/>
+        </w:rPr>
+        <w:t>Git</w:t>
+      </w:r>
+      <w:proofErr w:type="spellEnd"/>
+      <w:r>
+        <w:rPr>
+          <w:rFonts w:ascii="Baskerville Old Face" w:hAnsi="Baskerville Old Face"/>
+          <w:sz w:val="24"/>
+          <w:szCs w:val="24"/>
+        </w:rPr>
+        <w:t xml:space="preserve"> on your server.</w:t>
       </w:r>
     </w:p>
     <w:p>
@@ -1215,6 +1200,7 @@
           <w:szCs w:val="18"/>
         </w:rPr>
       </w:pPr>
+      <w:proofErr w:type="spellStart"/>
       <w:proofErr w:type="gramStart"/>
       <w:r>
         <w:rPr>
@@ -1223,8 +1209,9 @@
           <w:sz w:val="18"/>
           <w:szCs w:val="18"/>
         </w:rPr>
-        <w:t>cd</w:t>
-      </w:r>
+        <w:t>sudo</w:t>
+      </w:r>
+      <w:proofErr w:type="spellEnd"/>
       <w:proofErr w:type="gramEnd"/>
       <w:r>
         <w:rPr>
@@ -1233,36 +1220,7 @@
           <w:sz w:val="18"/>
           <w:szCs w:val="18"/>
         </w:rPr>
-        <w:t xml:space="preserve"> ~ </w:t>
-      </w:r>
-      <w:proofErr w:type="spellStart"/>
-      <w:r>
-        <w:rPr>
-          <w:rFonts w:ascii="Courier" w:hAnsi="Courier" w:cs="Courier"/>
-          <w:color w:val="484848"/>
-          <w:sz w:val="18"/>
-          <w:szCs w:val="18"/>
-        </w:rPr>
-        <w:t>wget</w:t>
-      </w:r>
-      <w:proofErr w:type="spellEnd"/>
-      <w:r>
-        <w:rPr>
-          <w:rFonts w:ascii="Courier" w:hAnsi="Courier" w:cs="Courier"/>
-          <w:color w:val="484848"/>
-          <w:sz w:val="18"/>
-          <w:szCs w:val="18"/>
-        </w:rPr>
-        <w:t xml:space="preserve"> https://beagle.whoi.edu/redmine/attachments/download/579/</w:t>
-      </w:r>
-      <w:r>
-        <w:rPr>
-          <w:rFonts w:ascii="Courier" w:hAnsi="Courier" w:cs="Courier"/>
-          <w:color w:val="484848"/>
-          <w:sz w:val="18"/>
-          <w:szCs w:val="18"/>
-        </w:rPr>
-        <w:t>flask_deployment_starter.tar.gz</w:t>
+        <w:t xml:space="preserve"> apt-get update </w:t>
       </w:r>
     </w:p>
     <w:p>
@@ -1301,6 +1259,7 @@
           <w:szCs w:val="18"/>
         </w:rPr>
       </w:pPr>
+      <w:proofErr w:type="spellStart"/>
       <w:proofErr w:type="gramStart"/>
       <w:r>
         <w:rPr>
@@ -1309,8 +1268,9 @@
           <w:sz w:val="18"/>
           <w:szCs w:val="18"/>
         </w:rPr>
-        <w:t>tar</w:t>
-      </w:r>
+        <w:t>sudo</w:t>
+      </w:r>
+      <w:proofErr w:type="spellEnd"/>
       <w:proofErr w:type="gramEnd"/>
       <w:r>
         <w:rPr>
@@ -1319,62 +1279,53 @@
           <w:sz w:val="18"/>
           <w:szCs w:val="18"/>
         </w:rPr>
-        <w:t xml:space="preserve"> </w:t>
-      </w:r>
-      <w:proofErr w:type="spellStart"/>
-      <w:r>
-        <w:rPr>
-          <w:rFonts w:ascii="Courier" w:hAnsi="Courier" w:cs="Courier"/>
-          <w:color w:val="484848"/>
-          <w:sz w:val="18"/>
-          <w:szCs w:val="18"/>
-        </w:rPr>
-        <w:t>zxvf</w:t>
-      </w:r>
-      <w:proofErr w:type="spellEnd"/>
-      <w:r>
-        <w:rPr>
-          <w:rFonts w:ascii="Courier" w:hAnsi="Courier" w:cs="Courier"/>
-          <w:color w:val="484848"/>
-          <w:sz w:val="18"/>
-          <w:szCs w:val="18"/>
-        </w:rPr>
-        <w:t xml:space="preserve"> flask_deployment_starter.tar.gz</w:t>
-      </w:r>
-    </w:p>
-    <w:p>
-      <w:pPr>
-        <w:rPr>
-          <w:rFonts w:ascii="Baskerville Old Face" w:hAnsi="Baskerville Old Face"/>
-          <w:sz w:val="24"/>
-          <w:szCs w:val="24"/>
-        </w:rPr>
-      </w:pPr>
-      <w:r>
-        <w:rPr>
-          <w:rFonts w:ascii="Baskerville Old Face" w:hAnsi="Baskerville Old Face"/>
-          <w:sz w:val="24"/>
-          <w:szCs w:val="24"/>
-        </w:rPr>
-        <w:t xml:space="preserve">Afterwards, you ought to develop the </w:t>
-      </w:r>
-      <w:proofErr w:type="spellStart"/>
-      <w:r>
-        <w:rPr>
-          <w:rFonts w:ascii="Baskerville Old Face" w:hAnsi="Baskerville Old Face"/>
-          <w:sz w:val="24"/>
-          <w:szCs w:val="24"/>
-        </w:rPr>
-        <w:t>wsgi</w:t>
-      </w:r>
-      <w:proofErr w:type="spellEnd"/>
-      <w:r>
-        <w:rPr>
-          <w:rFonts w:ascii="Baskerville Old Face" w:hAnsi="Baskerville Old Face"/>
-          <w:sz w:val="24"/>
-          <w:szCs w:val="24"/>
-        </w:rPr>
-        <w:t xml:space="preserve"> files in the proper directory. This is a good example.</w:t>
+        <w:t xml:space="preserve"> apt-get install </w:t>
+      </w:r>
+      <w:proofErr w:type="spellStart"/>
+      <w:r>
+        <w:rPr>
+          <w:rFonts w:ascii="Courier" w:hAnsi="Courier" w:cs="Courier"/>
+          <w:color w:val="484848"/>
+          <w:sz w:val="18"/>
+          <w:szCs w:val="18"/>
+        </w:rPr>
+        <w:t>git</w:t>
+      </w:r>
+      <w:proofErr w:type="spellEnd"/>
+    </w:p>
+    <w:p>
+      <w:pPr>
+        <w:rPr>
+          <w:rFonts w:ascii="Baskerville Old Face" w:hAnsi="Baskerville Old Face"/>
+          <w:sz w:val="24"/>
+          <w:szCs w:val="24"/>
+        </w:rPr>
+      </w:pPr>
+      <w:r>
+        <w:rPr>
+          <w:rFonts w:ascii="Baskerville Old Face" w:hAnsi="Baskerville Old Face"/>
+          <w:sz w:val="24"/>
+          <w:szCs w:val="24"/>
+        </w:rPr>
+        <w:t xml:space="preserve">From there, just clone </w:t>
+      </w:r>
+      <w:proofErr w:type="spellStart"/>
+      <w:r>
+        <w:rPr>
+          <w:rFonts w:ascii="Baskerville Old Face" w:hAnsi="Baskerville Old Face"/>
+          <w:sz w:val="24"/>
+          <w:szCs w:val="24"/>
+        </w:rPr>
+        <w:t>FailSafe</w:t>
+      </w:r>
+      <w:proofErr w:type="spellEnd"/>
+      <w:r>
+        <w:rPr>
+          <w:rFonts w:ascii="Baskerville Old Face" w:hAnsi="Baskerville Old Face"/>
+          <w:sz w:val="24"/>
+          <w:szCs w:val="24"/>
+        </w:rPr>
+        <w:t xml:space="preserve"> into any directory:</w:t>
       </w:r>
     </w:p>
     <w:p>
@@ -1413,6 +1364,7 @@
           <w:szCs w:val="18"/>
         </w:rPr>
       </w:pPr>
+      <w:proofErr w:type="spellStart"/>
       <w:proofErr w:type="gramStart"/>
       <w:r>
         <w:rPr>
@@ -1421,8 +1373,9 @@
           <w:sz w:val="18"/>
           <w:szCs w:val="18"/>
         </w:rPr>
-        <w:t>import</w:t>
-      </w:r>
+        <w:t>sudo</w:t>
+      </w:r>
+      <w:proofErr w:type="spellEnd"/>
       <w:proofErr w:type="gramEnd"/>
       <w:r>
         <w:rPr>
@@ -1431,122 +1384,47 @@
           <w:sz w:val="18"/>
           <w:szCs w:val="18"/>
         </w:rPr>
-        <w:t xml:space="preserve"> sys </w:t>
-      </w:r>
-      <w:proofErr w:type="spellStart"/>
-      <w:r>
-        <w:rPr>
-          <w:rFonts w:ascii="Courier" w:hAnsi="Courier" w:cs="Courier"/>
-          <w:color w:val="484848"/>
-          <w:sz w:val="18"/>
-          <w:szCs w:val="18"/>
-        </w:rPr>
-        <w:t>sys.path.insert</w:t>
-      </w:r>
-      <w:proofErr w:type="spellEnd"/>
-      <w:r>
-        <w:rPr>
-          <w:rFonts w:ascii="Courier" w:hAnsi="Courier" w:cs="Courier"/>
-          <w:color w:val="484848"/>
-          <w:sz w:val="18"/>
-          <w:szCs w:val="18"/>
-        </w:rPr>
-        <w:t>(0,'/home/</w:t>
-      </w:r>
-      <w:proofErr w:type="spellStart"/>
-      <w:r>
-        <w:rPr>
-          <w:rFonts w:ascii="Courier" w:hAnsi="Courier" w:cs="Courier"/>
-          <w:color w:val="484848"/>
-          <w:sz w:val="18"/>
-          <w:szCs w:val="18"/>
-        </w:rPr>
-        <w:t>jsmith</w:t>
-      </w:r>
-      <w:proofErr w:type="spellEnd"/>
-      <w:r>
-        <w:rPr>
-          <w:rFonts w:ascii="Courier" w:hAnsi="Courier" w:cs="Courier"/>
-          <w:color w:val="484848"/>
-          <w:sz w:val="18"/>
-          <w:szCs w:val="18"/>
-        </w:rPr>
-        <w:t>/</w:t>
-      </w:r>
-      <w:proofErr w:type="spellStart"/>
-      <w:r>
-        <w:rPr>
-          <w:rFonts w:ascii="Courier" w:hAnsi="Courier" w:cs="Courier"/>
-          <w:color w:val="484848"/>
-          <w:sz w:val="18"/>
-          <w:szCs w:val="18"/>
-        </w:rPr>
-        <w:t>public_html</w:t>
-      </w:r>
-      <w:proofErr w:type="spellEnd"/>
-      <w:r>
-        <w:rPr>
-          <w:rFonts w:ascii="Courier" w:hAnsi="Courier" w:cs="Courier"/>
-          <w:color w:val="484848"/>
-          <w:sz w:val="18"/>
-          <w:szCs w:val="18"/>
-        </w:rPr>
-        <w:t>/apps/</w:t>
-      </w:r>
-      <w:proofErr w:type="spellStart"/>
-      <w:r>
-        <w:rPr>
-          <w:rFonts w:ascii="Courier" w:hAnsi="Courier" w:cs="Courier"/>
-          <w:color w:val="484848"/>
-          <w:sz w:val="18"/>
-          <w:szCs w:val="18"/>
-        </w:rPr>
-        <w:t>flasktest</w:t>
-      </w:r>
-      <w:proofErr w:type="spellEnd"/>
-      <w:r>
-        <w:rPr>
-          <w:rFonts w:ascii="Courier" w:hAnsi="Courier" w:cs="Courier"/>
-          <w:color w:val="484848"/>
-          <w:sz w:val="18"/>
-          <w:szCs w:val="18"/>
-        </w:rPr>
-        <w:t>') from flasktest1 import app as application</w:t>
-      </w:r>
-    </w:p>
-    <w:p>
-      <w:pPr>
-        <w:rPr>
-          <w:rFonts w:ascii="Baskerville Old Face" w:hAnsi="Baskerville Old Face"/>
-          <w:sz w:val="24"/>
-          <w:szCs w:val="24"/>
-        </w:rPr>
-      </w:pPr>
-      <w:r>
-        <w:rPr>
-          <w:rFonts w:ascii="Baskerville Old Face" w:hAnsi="Baskerville Old Face"/>
-          <w:sz w:val="24"/>
-          <w:szCs w:val="24"/>
-        </w:rPr>
-        <w:t>You want to make sure that you create an appropriate site configuration file that will enable your website to appear. This will be located in /</w:t>
-      </w:r>
-      <w:proofErr w:type="spellStart"/>
-      <w:r>
-        <w:rPr>
-          <w:rFonts w:ascii="Baskerville Old Face" w:hAnsi="Baskerville Old Face"/>
-          <w:sz w:val="24"/>
-          <w:szCs w:val="24"/>
-        </w:rPr>
-        <w:t>etc</w:t>
-      </w:r>
-      <w:proofErr w:type="spellEnd"/>
-      <w:r>
-        <w:rPr>
-          <w:rFonts w:ascii="Baskerville Old Face" w:hAnsi="Baskerville Old Face"/>
-          <w:sz w:val="24"/>
-          <w:szCs w:val="24"/>
-        </w:rPr>
-        <w:t>/apache2/sites-available. Again, you should check the tutorial link listed above as that is much more in depth.</w:t>
+        <w:t xml:space="preserve"> </w:t>
+      </w:r>
+      <w:proofErr w:type="spellStart"/>
+      <w:r>
+        <w:rPr>
+          <w:rFonts w:ascii="Courier" w:hAnsi="Courier" w:cs="Courier"/>
+          <w:color w:val="484848"/>
+          <w:sz w:val="18"/>
+          <w:szCs w:val="18"/>
+        </w:rPr>
+        <w:t>git</w:t>
+      </w:r>
+      <w:proofErr w:type="spellEnd"/>
+      <w:r>
+        <w:rPr>
+          <w:rFonts w:ascii="Courier" w:hAnsi="Courier" w:cs="Courier"/>
+          <w:color w:val="484848"/>
+          <w:sz w:val="18"/>
+          <w:szCs w:val="18"/>
+        </w:rPr>
+        <w:t xml:space="preserve"> clone </w:t>
+      </w:r>
+      <w:hyperlink r:id="rId7" w:history="1">
+        <w:r>
+          <w:rPr>
+            <w:rStyle w:val="Hyperlink"/>
+            <w:rFonts w:ascii="Courier" w:hAnsi="Courier" w:cs="Courier"/>
+            <w:sz w:val="18"/>
+            <w:szCs w:val="18"/>
+          </w:rPr>
+          <w:t>git@github.com:duke-compsci408-fall2014/FailSafe.git</w:t>
+        </w:r>
+      </w:hyperlink>
+      <w:r>
+        <w:rPr>
+          <w:rFonts w:ascii="Courier" w:hAnsi="Courier" w:cs="Courier"/>
+          <w:color w:val="484848"/>
+          <w:sz w:val="18"/>
+          <w:szCs w:val="18"/>
+        </w:rPr>
+        <w:t xml:space="preserve"> [Directory Name]</w:t>
       </w:r>
     </w:p>
     <w:p>
@@ -1555,7 +1433,7 @@
           <w:rFonts w:ascii="Franklin Gothic Medium Cond" w:hAnsi="Franklin Gothic Medium Cond"/>
           <w:b/>
           <w:sz w:val="28"/>
-          <w:szCs w:val="24"/>
+          <w:szCs w:val="28"/>
         </w:rPr>
       </w:pPr>
       <w:r>
@@ -1563,37 +1441,622 @@
           <w:rFonts w:ascii="Franklin Gothic Medium Cond" w:hAnsi="Franklin Gothic Medium Cond"/>
           <w:b/>
           <w:sz w:val="28"/>
-          <w:szCs w:val="24"/>
-        </w:rPr>
-        <w:t>SSL</w:t>
-      </w:r>
-    </w:p>
-    <w:p>
-      <w:pPr>
-        <w:rPr>
-          <w:rFonts w:ascii="Baskerville Old Face" w:hAnsi="Baskerville Old Face"/>
-          <w:sz w:val="24"/>
-          <w:szCs w:val="24"/>
-        </w:rPr>
-      </w:pPr>
-      <w:r>
-        <w:rPr>
-          <w:rFonts w:ascii="Baskerville Old Face" w:hAnsi="Baskerville Old Face"/>
-          <w:sz w:val="24"/>
-          <w:szCs w:val="24"/>
-        </w:rPr>
-        <w:t>In order to setup proper HTTPS configuration on your website, you will need to make sure that you have ordered an SSL certificate for your website so that it is confirmed to be secure. There should be resources at your institution to do so, but there are also a variety of resources otherwise available.</w:t>
-      </w:r>
-    </w:p>
-    <w:p>
-      <w:proofErr w:type="spellStart"/>
-      <w:r>
+          <w:szCs w:val="28"/>
+        </w:rPr>
+        <w:t>Server</w:t>
+      </w:r>
+    </w:p>
+    <w:p>
+      <w:pPr>
+        <w:rPr>
+          <w:rFonts w:ascii="Baskerville Old Face" w:hAnsi="Baskerville Old Face"/>
+          <w:sz w:val="24"/>
+          <w:szCs w:val="24"/>
+        </w:rPr>
+      </w:pPr>
+      <w:r>
+        <w:rPr>
+          <w:rFonts w:ascii="Baskerville Old Face" w:hAnsi="Baskerville Old Face"/>
+          <w:sz w:val="24"/>
+          <w:szCs w:val="24"/>
+        </w:rPr>
+        <w:t xml:space="preserve">The initial </w:t>
+      </w:r>
+      <w:proofErr w:type="spellStart"/>
+      <w:r>
+        <w:rPr>
+          <w:rFonts w:ascii="Baskerville Old Face" w:hAnsi="Baskerville Old Face"/>
+          <w:sz w:val="24"/>
+          <w:szCs w:val="24"/>
+        </w:rPr>
+        <w:t>FailSafe</w:t>
+      </w:r>
+      <w:proofErr w:type="spellEnd"/>
+      <w:r>
+        <w:rPr>
+          <w:rFonts w:ascii="Baskerville Old Face" w:hAnsi="Baskerville Old Face"/>
+          <w:sz w:val="24"/>
+          <w:szCs w:val="24"/>
+        </w:rPr>
+        <w:t xml:space="preserve"> production server was built on Vanilla Ubuntu 14. Because we used Python’s Flask framework to develop our website, we added Apache/Mod WSGI for compatibility. The following below is very helpful in teaching developers how to get Flask/WSGI up and running:</w:t>
+      </w:r>
+    </w:p>
+    <w:p>
+      <w:pPr>
+        <w:rPr>
+          <w:rFonts w:ascii="Baskerville Old Face" w:hAnsi="Baskerville Old Face"/>
+          <w:sz w:val="24"/>
+          <w:szCs w:val="24"/>
+        </w:rPr>
+      </w:pPr>
+      <w:hyperlink r:id="rId8" w:history="1">
+        <w:r>
+          <w:rPr>
+            <w:rStyle w:val="Hyperlink"/>
+            <w:rFonts w:ascii="Baskerville Old Face" w:hAnsi="Baskerville Old Face"/>
+            <w:sz w:val="24"/>
+            <w:szCs w:val="24"/>
+          </w:rPr>
+          <w:t>Deploying Flask Apps with Apache and Mod WSGI</w:t>
+        </w:r>
+      </w:hyperlink>
+    </w:p>
+    <w:p>
+      <w:pPr>
+        <w:rPr>
+          <w:rFonts w:ascii="Baskerville Old Face" w:hAnsi="Baskerville Old Face"/>
+          <w:sz w:val="24"/>
+          <w:szCs w:val="24"/>
+        </w:rPr>
+      </w:pPr>
+      <w:r>
+        <w:rPr>
+          <w:rFonts w:ascii="Baskerville Old Face" w:hAnsi="Baskerville Old Face"/>
+          <w:sz w:val="24"/>
+          <w:szCs w:val="24"/>
+        </w:rPr>
+        <w:t>A basic, but incomplete, summary is below. The startup is to first download the necessary packages using the following commands:</w:t>
+      </w:r>
+    </w:p>
+    <w:p>
+      <w:pPr>
+        <w:pBdr>
+          <w:top w:val="single" w:sz="6" w:space="6" w:color="E2E2E2"/>
+          <w:left w:val="single" w:sz="6" w:space="6" w:color="E2E2E2"/>
+          <w:bottom w:val="single" w:sz="6" w:space="6" w:color="E2E2E2"/>
+          <w:right w:val="single" w:sz="6" w:space="6" w:color="E2E2E2"/>
+        </w:pBdr>
+        <w:shd w:val="clear" w:color="auto" w:fill="FAFAFA"/>
+        <w:tabs>
+          <w:tab w:val="left" w:pos="916"/>
+          <w:tab w:val="left" w:pos="1832"/>
+          <w:tab w:val="left" w:pos="2748"/>
+          <w:tab w:val="left" w:pos="3664"/>
+          <w:tab w:val="left" w:pos="4580"/>
+          <w:tab w:val="left" w:pos="5496"/>
+          <w:tab w:val="left" w:pos="6412"/>
+          <w:tab w:val="left" w:pos="7328"/>
+          <w:tab w:val="left" w:pos="8244"/>
+          <w:tab w:val="left" w:pos="9160"/>
+          <w:tab w:val="left" w:pos="10076"/>
+          <w:tab w:val="left" w:pos="10992"/>
+          <w:tab w:val="left" w:pos="11908"/>
+          <w:tab w:val="left" w:pos="12824"/>
+          <w:tab w:val="left" w:pos="13740"/>
+          <w:tab w:val="left" w:pos="14656"/>
+        </w:tabs>
+        <w:spacing w:before="240" w:after="240" w:line="240" w:lineRule="auto"/>
+        <w:ind w:left="384" w:right="240"/>
+        <w:rPr>
+          <w:rFonts w:ascii="Courier" w:hAnsi="Courier" w:cs="Courier"/>
+          <w:color w:val="484848"/>
+          <w:sz w:val="18"/>
+          <w:szCs w:val="18"/>
+        </w:rPr>
+      </w:pPr>
+      <w:proofErr w:type="spellStart"/>
+      <w:proofErr w:type="gramStart"/>
+      <w:r>
+        <w:rPr>
+          <w:rFonts w:ascii="Courier" w:hAnsi="Courier" w:cs="Courier"/>
+          <w:color w:val="484848"/>
+          <w:sz w:val="18"/>
+          <w:szCs w:val="18"/>
+        </w:rPr>
+        <w:t>sudo</w:t>
+      </w:r>
+      <w:proofErr w:type="spellEnd"/>
+      <w:proofErr w:type="gramEnd"/>
+      <w:r>
+        <w:rPr>
+          <w:rFonts w:ascii="Courier" w:hAnsi="Courier" w:cs="Courier"/>
+          <w:color w:val="484848"/>
+          <w:sz w:val="18"/>
+          <w:szCs w:val="18"/>
+        </w:rPr>
+        <w:t xml:space="preserve"> apt-get update </w:t>
+      </w:r>
+    </w:p>
+    <w:p>
+      <w:pPr>
+        <w:pBdr>
+          <w:top w:val="single" w:sz="6" w:space="6" w:color="E2E2E2"/>
+          <w:left w:val="single" w:sz="6" w:space="6" w:color="E2E2E2"/>
+          <w:bottom w:val="single" w:sz="6" w:space="6" w:color="E2E2E2"/>
+          <w:right w:val="single" w:sz="6" w:space="6" w:color="E2E2E2"/>
+        </w:pBdr>
+        <w:shd w:val="clear" w:color="auto" w:fill="FAFAFA"/>
+        <w:tabs>
+          <w:tab w:val="left" w:pos="916"/>
+          <w:tab w:val="left" w:pos="1832"/>
+          <w:tab w:val="left" w:pos="2748"/>
+          <w:tab w:val="left" w:pos="3664"/>
+          <w:tab w:val="left" w:pos="4580"/>
+          <w:tab w:val="left" w:pos="5496"/>
+          <w:tab w:val="left" w:pos="6412"/>
+          <w:tab w:val="left" w:pos="7328"/>
+          <w:tab w:val="left" w:pos="8244"/>
+          <w:tab w:val="left" w:pos="9160"/>
+          <w:tab w:val="left" w:pos="10076"/>
+          <w:tab w:val="left" w:pos="10992"/>
+          <w:tab w:val="left" w:pos="11908"/>
+          <w:tab w:val="left" w:pos="12824"/>
+          <w:tab w:val="left" w:pos="13740"/>
+          <w:tab w:val="left" w:pos="14656"/>
+        </w:tabs>
+        <w:spacing w:before="240" w:after="240" w:line="240" w:lineRule="auto"/>
+        <w:ind w:left="384" w:right="240"/>
+        <w:rPr>
+          <w:rFonts w:ascii="Courier" w:hAnsi="Courier" w:cs="Courier"/>
+          <w:color w:val="484848"/>
+          <w:sz w:val="18"/>
+          <w:szCs w:val="18"/>
+        </w:rPr>
+      </w:pPr>
+      <w:proofErr w:type="spellStart"/>
+      <w:proofErr w:type="gramStart"/>
+      <w:r>
+        <w:rPr>
+          <w:rFonts w:ascii="Courier" w:hAnsi="Courier" w:cs="Courier"/>
+          <w:color w:val="484848"/>
+          <w:sz w:val="18"/>
+          <w:szCs w:val="18"/>
+        </w:rPr>
+        <w:t>sudo</w:t>
+      </w:r>
+      <w:proofErr w:type="spellEnd"/>
+      <w:proofErr w:type="gramEnd"/>
+      <w:r>
+        <w:rPr>
+          <w:rFonts w:ascii="Courier" w:hAnsi="Courier" w:cs="Courier"/>
+          <w:color w:val="484848"/>
+          <w:sz w:val="18"/>
+          <w:szCs w:val="18"/>
+        </w:rPr>
+        <w:t xml:space="preserve"> apt-get install libapache2-mod-wsgi</w:t>
+      </w:r>
+    </w:p>
+    <w:p>
+      <w:pPr>
+        <w:rPr>
+          <w:rFonts w:ascii="Baskerville Old Face" w:hAnsi="Baskerville Old Face"/>
+          <w:sz w:val="24"/>
+          <w:szCs w:val="24"/>
+        </w:rPr>
+      </w:pPr>
+      <w:r>
+        <w:rPr>
+          <w:rFonts w:ascii="Baskerville Old Face" w:hAnsi="Baskerville Old Face"/>
+          <w:sz w:val="24"/>
+          <w:szCs w:val="24"/>
+        </w:rPr>
+        <w:t>Then you want to make sure you setup your directory properly. You want to then download the flask deployment starter kit:</w:t>
+      </w:r>
+    </w:p>
+    <w:p>
+      <w:pPr>
+        <w:pBdr>
+          <w:top w:val="single" w:sz="6" w:space="6" w:color="E2E2E2"/>
+          <w:left w:val="single" w:sz="6" w:space="6" w:color="E2E2E2"/>
+          <w:bottom w:val="single" w:sz="6" w:space="6" w:color="E2E2E2"/>
+          <w:right w:val="single" w:sz="6" w:space="6" w:color="E2E2E2"/>
+        </w:pBdr>
+        <w:shd w:val="clear" w:color="auto" w:fill="FAFAFA"/>
+        <w:tabs>
+          <w:tab w:val="left" w:pos="916"/>
+          <w:tab w:val="left" w:pos="1832"/>
+          <w:tab w:val="left" w:pos="2748"/>
+          <w:tab w:val="left" w:pos="3664"/>
+          <w:tab w:val="left" w:pos="4580"/>
+          <w:tab w:val="left" w:pos="5496"/>
+          <w:tab w:val="left" w:pos="6412"/>
+          <w:tab w:val="left" w:pos="7328"/>
+          <w:tab w:val="left" w:pos="8244"/>
+          <w:tab w:val="left" w:pos="9160"/>
+          <w:tab w:val="left" w:pos="10076"/>
+          <w:tab w:val="left" w:pos="10992"/>
+          <w:tab w:val="left" w:pos="11908"/>
+          <w:tab w:val="left" w:pos="12824"/>
+          <w:tab w:val="left" w:pos="13740"/>
+          <w:tab w:val="left" w:pos="14656"/>
+        </w:tabs>
+        <w:spacing w:before="240" w:after="240" w:line="240" w:lineRule="auto"/>
+        <w:ind w:left="384" w:right="240"/>
+        <w:rPr>
+          <w:rFonts w:ascii="Courier" w:hAnsi="Courier" w:cs="Courier"/>
+          <w:color w:val="484848"/>
+          <w:sz w:val="18"/>
+          <w:szCs w:val="18"/>
+        </w:rPr>
+      </w:pPr>
+      <w:r>
+        <w:rPr>
+          <w:rFonts w:ascii="Courier" w:hAnsi="Courier" w:cs="Courier"/>
+          <w:color w:val="484848"/>
+          <w:sz w:val="18"/>
+          <w:szCs w:val="18"/>
+        </w:rPr>
+        <w:t xml:space="preserve">cd ~ </w:t>
+      </w:r>
+      <w:proofErr w:type="spellStart"/>
+      <w:r>
+        <w:rPr>
+          <w:rFonts w:ascii="Courier" w:hAnsi="Courier" w:cs="Courier"/>
+          <w:color w:val="484848"/>
+          <w:sz w:val="18"/>
+          <w:szCs w:val="18"/>
+        </w:rPr>
+        <w:t>wget</w:t>
+      </w:r>
+      <w:proofErr w:type="spellEnd"/>
+      <w:r>
+        <w:rPr>
+          <w:rFonts w:ascii="Courier" w:hAnsi="Courier" w:cs="Courier"/>
+          <w:color w:val="484848"/>
+          <w:sz w:val="18"/>
+          <w:szCs w:val="18"/>
+        </w:rPr>
+        <w:t xml:space="preserve"> https://beagle.whoi.edu/redmine/attachments/download/579/</w:t>
+      </w:r>
+      <w:r>
+        <w:rPr>
+          <w:rFonts w:ascii="Courier" w:hAnsi="Courier" w:cs="Courier"/>
+          <w:color w:val="484848"/>
+          <w:sz w:val="18"/>
+          <w:szCs w:val="18"/>
+        </w:rPr>
+        <w:t>flask_deployment_starter.tar.gz</w:t>
+      </w:r>
+    </w:p>
+    <w:p>
+      <w:pPr>
+        <w:pBdr>
+          <w:top w:val="single" w:sz="6" w:space="6" w:color="E2E2E2"/>
+          <w:left w:val="single" w:sz="6" w:space="6" w:color="E2E2E2"/>
+          <w:bottom w:val="single" w:sz="6" w:space="6" w:color="E2E2E2"/>
+          <w:right w:val="single" w:sz="6" w:space="6" w:color="E2E2E2"/>
+        </w:pBdr>
+        <w:shd w:val="clear" w:color="auto" w:fill="FAFAFA"/>
+        <w:tabs>
+          <w:tab w:val="left" w:pos="916"/>
+          <w:tab w:val="left" w:pos="1832"/>
+          <w:tab w:val="left" w:pos="2748"/>
+          <w:tab w:val="left" w:pos="3664"/>
+          <w:tab w:val="left" w:pos="4580"/>
+          <w:tab w:val="left" w:pos="5496"/>
+          <w:tab w:val="left" w:pos="6412"/>
+          <w:tab w:val="left" w:pos="7328"/>
+          <w:tab w:val="left" w:pos="8244"/>
+          <w:tab w:val="left" w:pos="9160"/>
+          <w:tab w:val="left" w:pos="10076"/>
+          <w:tab w:val="left" w:pos="10992"/>
+          <w:tab w:val="left" w:pos="11908"/>
+          <w:tab w:val="left" w:pos="12824"/>
+          <w:tab w:val="left" w:pos="13740"/>
+          <w:tab w:val="left" w:pos="14656"/>
+        </w:tabs>
+        <w:spacing w:before="240" w:after="240" w:line="240" w:lineRule="auto"/>
+        <w:ind w:left="384" w:right="240"/>
+        <w:rPr>
+          <w:rFonts w:ascii="Courier" w:hAnsi="Courier" w:cs="Courier"/>
+          <w:color w:val="484848"/>
+          <w:sz w:val="18"/>
+          <w:szCs w:val="18"/>
+        </w:rPr>
+      </w:pPr>
+      <w:proofErr w:type="gramStart"/>
+      <w:r>
+        <w:rPr>
+          <w:rFonts w:ascii="Courier" w:hAnsi="Courier" w:cs="Courier"/>
+          <w:color w:val="484848"/>
+          <w:sz w:val="18"/>
+          <w:szCs w:val="18"/>
+        </w:rPr>
+        <w:t>tar</w:t>
+      </w:r>
+      <w:proofErr w:type="gramEnd"/>
+      <w:r>
+        <w:rPr>
+          <w:rFonts w:ascii="Courier" w:hAnsi="Courier" w:cs="Courier"/>
+          <w:color w:val="484848"/>
+          <w:sz w:val="18"/>
+          <w:szCs w:val="18"/>
+        </w:rPr>
+        <w:t xml:space="preserve"> </w:t>
+      </w:r>
+      <w:proofErr w:type="spellStart"/>
+      <w:r>
+        <w:rPr>
+          <w:rFonts w:ascii="Courier" w:hAnsi="Courier" w:cs="Courier"/>
+          <w:color w:val="484848"/>
+          <w:sz w:val="18"/>
+          <w:szCs w:val="18"/>
+        </w:rPr>
+        <w:t>zxvf</w:t>
+      </w:r>
+      <w:proofErr w:type="spellEnd"/>
+      <w:r>
+        <w:rPr>
+          <w:rFonts w:ascii="Courier" w:hAnsi="Courier" w:cs="Courier"/>
+          <w:color w:val="484848"/>
+          <w:sz w:val="18"/>
+          <w:szCs w:val="18"/>
+        </w:rPr>
+        <w:t xml:space="preserve"> flask_deployment_starter.tar.gz</w:t>
+      </w:r>
+    </w:p>
+    <w:p>
+      <w:pPr>
+        <w:rPr>
+          <w:rFonts w:ascii="Baskerville Old Face" w:hAnsi="Baskerville Old Face"/>
+          <w:sz w:val="24"/>
+          <w:szCs w:val="24"/>
+        </w:rPr>
+      </w:pPr>
+      <w:r>
+        <w:rPr>
+          <w:rFonts w:ascii="Baskerville Old Face" w:hAnsi="Baskerville Old Face"/>
+          <w:sz w:val="24"/>
+          <w:szCs w:val="24"/>
+        </w:rPr>
+        <w:t xml:space="preserve">Afterwards, you ought to develop the </w:t>
+      </w:r>
+      <w:proofErr w:type="spellStart"/>
+      <w:r>
+        <w:rPr>
+          <w:rFonts w:ascii="Baskerville Old Face" w:hAnsi="Baskerville Old Face"/>
+          <w:sz w:val="24"/>
+          <w:szCs w:val="24"/>
+        </w:rPr>
+        <w:t>wsgi</w:t>
+      </w:r>
+      <w:proofErr w:type="spellEnd"/>
+      <w:r>
+        <w:rPr>
+          <w:rFonts w:ascii="Baskerville Old Face" w:hAnsi="Baskerville Old Face"/>
+          <w:sz w:val="24"/>
+          <w:szCs w:val="24"/>
+        </w:rPr>
+        <w:t xml:space="preserve"> files in the proper directory. This is a good example.</w:t>
+      </w:r>
+    </w:p>
+    <w:p>
+      <w:pPr>
+        <w:pBdr>
+          <w:top w:val="single" w:sz="6" w:space="6" w:color="E2E2E2"/>
+          <w:left w:val="single" w:sz="6" w:space="6" w:color="E2E2E2"/>
+          <w:bottom w:val="single" w:sz="6" w:space="6" w:color="E2E2E2"/>
+          <w:right w:val="single" w:sz="6" w:space="6" w:color="E2E2E2"/>
+        </w:pBdr>
+        <w:shd w:val="clear" w:color="auto" w:fill="FAFAFA"/>
+        <w:tabs>
+          <w:tab w:val="left" w:pos="916"/>
+          <w:tab w:val="left" w:pos="1832"/>
+          <w:tab w:val="left" w:pos="2748"/>
+          <w:tab w:val="left" w:pos="3664"/>
+          <w:tab w:val="left" w:pos="4580"/>
+          <w:tab w:val="left" w:pos="5496"/>
+          <w:tab w:val="left" w:pos="6412"/>
+          <w:tab w:val="left" w:pos="7328"/>
+          <w:tab w:val="left" w:pos="8244"/>
+          <w:tab w:val="left" w:pos="9160"/>
+          <w:tab w:val="left" w:pos="10076"/>
+          <w:tab w:val="left" w:pos="10992"/>
+          <w:tab w:val="left" w:pos="11908"/>
+          <w:tab w:val="left" w:pos="12824"/>
+          <w:tab w:val="left" w:pos="13740"/>
+          <w:tab w:val="left" w:pos="14656"/>
+        </w:tabs>
+        <w:spacing w:before="240" w:after="240" w:line="240" w:lineRule="auto"/>
+        <w:ind w:left="384" w:right="240"/>
+        <w:rPr>
+          <w:rFonts w:ascii="Courier" w:hAnsi="Courier" w:cs="Courier"/>
+          <w:color w:val="484848"/>
+          <w:sz w:val="18"/>
+          <w:szCs w:val="18"/>
+        </w:rPr>
+      </w:pPr>
+      <w:proofErr w:type="gramStart"/>
+      <w:r>
+        <w:rPr>
+          <w:rFonts w:ascii="Courier" w:hAnsi="Courier" w:cs="Courier"/>
+          <w:color w:val="484848"/>
+          <w:sz w:val="18"/>
+          <w:szCs w:val="18"/>
+        </w:rPr>
+        <w:t>import</w:t>
+      </w:r>
+      <w:proofErr w:type="gramEnd"/>
+      <w:r>
+        <w:rPr>
+          <w:rFonts w:ascii="Courier" w:hAnsi="Courier" w:cs="Courier"/>
+          <w:color w:val="484848"/>
+          <w:sz w:val="18"/>
+          <w:szCs w:val="18"/>
+        </w:rPr>
+        <w:t xml:space="preserve"> sys </w:t>
+      </w:r>
+      <w:proofErr w:type="spellStart"/>
+      <w:r>
+        <w:rPr>
+          <w:rFonts w:ascii="Courier" w:hAnsi="Courier" w:cs="Courier"/>
+          <w:color w:val="484848"/>
+          <w:sz w:val="18"/>
+          <w:szCs w:val="18"/>
+        </w:rPr>
+        <w:t>sys.path.insert</w:t>
+      </w:r>
+      <w:proofErr w:type="spellEnd"/>
+      <w:r>
+        <w:rPr>
+          <w:rFonts w:ascii="Courier" w:hAnsi="Courier" w:cs="Courier"/>
+          <w:color w:val="484848"/>
+          <w:sz w:val="18"/>
+          <w:szCs w:val="18"/>
+        </w:rPr>
+        <w:t>(0,'/home/</w:t>
+      </w:r>
+      <w:proofErr w:type="spellStart"/>
+      <w:r>
+        <w:rPr>
+          <w:rFonts w:ascii="Courier" w:hAnsi="Courier" w:cs="Courier"/>
+          <w:color w:val="484848"/>
+          <w:sz w:val="18"/>
+          <w:szCs w:val="18"/>
+        </w:rPr>
+        <w:t>jsmith</w:t>
+      </w:r>
+      <w:proofErr w:type="spellEnd"/>
+      <w:r>
+        <w:rPr>
+          <w:rFonts w:ascii="Courier" w:hAnsi="Courier" w:cs="Courier"/>
+          <w:color w:val="484848"/>
+          <w:sz w:val="18"/>
+          <w:szCs w:val="18"/>
+        </w:rPr>
+        <w:t>/</w:t>
+      </w:r>
+      <w:proofErr w:type="spellStart"/>
+      <w:r>
+        <w:rPr>
+          <w:rFonts w:ascii="Courier" w:hAnsi="Courier" w:cs="Courier"/>
+          <w:color w:val="484848"/>
+          <w:sz w:val="18"/>
+          <w:szCs w:val="18"/>
+        </w:rPr>
+        <w:t>public_html</w:t>
+      </w:r>
+      <w:proofErr w:type="spellEnd"/>
+      <w:r>
+        <w:rPr>
+          <w:rFonts w:ascii="Courier" w:hAnsi="Courier" w:cs="Courier"/>
+          <w:color w:val="484848"/>
+          <w:sz w:val="18"/>
+          <w:szCs w:val="18"/>
+        </w:rPr>
+        <w:t>/apps/</w:t>
+      </w:r>
+      <w:proofErr w:type="spellStart"/>
+      <w:r>
+        <w:rPr>
+          <w:rFonts w:ascii="Courier" w:hAnsi="Courier" w:cs="Courier"/>
+          <w:color w:val="484848"/>
+          <w:sz w:val="18"/>
+          <w:szCs w:val="18"/>
+        </w:rPr>
+        <w:t>flasktest</w:t>
+      </w:r>
+      <w:proofErr w:type="spellEnd"/>
+      <w:r>
+        <w:rPr>
+          <w:rFonts w:ascii="Courier" w:hAnsi="Courier" w:cs="Courier"/>
+          <w:color w:val="484848"/>
+          <w:sz w:val="18"/>
+          <w:szCs w:val="18"/>
+        </w:rPr>
+        <w:t>') from flasktest1 import app as application</w:t>
+      </w:r>
+    </w:p>
+    <w:p>
+      <w:pPr>
+        <w:rPr>
+          <w:rFonts w:ascii="Baskerville Old Face" w:hAnsi="Baskerville Old Face"/>
+          <w:sz w:val="24"/>
+          <w:szCs w:val="24"/>
+        </w:rPr>
+      </w:pPr>
+      <w:r>
+        <w:rPr>
+          <w:rFonts w:ascii="Baskerville Old Face" w:hAnsi="Baskerville Old Face"/>
+          <w:sz w:val="24"/>
+          <w:szCs w:val="24"/>
+        </w:rPr>
+        <w:t>You want to make sure that you create an appropriate site configuration file that will enable your website to appear. This will be located in /</w:t>
+      </w:r>
+      <w:proofErr w:type="spellStart"/>
+      <w:r>
+        <w:rPr>
+          <w:rFonts w:ascii="Baskerville Old Face" w:hAnsi="Baskerville Old Face"/>
+          <w:sz w:val="24"/>
+          <w:szCs w:val="24"/>
+        </w:rPr>
+        <w:t>etc</w:t>
+      </w:r>
+      <w:proofErr w:type="spellEnd"/>
+      <w:r>
+        <w:rPr>
+          <w:rFonts w:ascii="Baskerville Old Face" w:hAnsi="Baskerville Old Face"/>
+          <w:sz w:val="24"/>
+          <w:szCs w:val="24"/>
+        </w:rPr>
+        <w:t>/apache2/sites-available. Again, you should check the tutorial link listed above as that is much more in depth.</w:t>
+      </w:r>
+    </w:p>
+    <w:p>
+      <w:pPr>
         <w:rPr>
           <w:rFonts w:ascii="Franklin Gothic Medium Cond" w:hAnsi="Franklin Gothic Medium Cond"/>
           <w:b/>
           <w:sz w:val="28"/>
           <w:szCs w:val="24"/>
         </w:rPr>
+      </w:pPr>
+      <w:r>
+        <w:rPr>
+          <w:rFonts w:ascii="Franklin Gothic Medium Cond" w:hAnsi="Franklin Gothic Medium Cond"/>
+          <w:b/>
+          <w:sz w:val="28"/>
+          <w:szCs w:val="24"/>
+        </w:rPr>
+        <w:t>SSL</w:t>
+      </w:r>
+    </w:p>
+    <w:p>
+      <w:pPr>
+        <w:rPr>
+          <w:rFonts w:ascii="Baskerville Old Face" w:hAnsi="Baskerville Old Face"/>
+          <w:sz w:val="24"/>
+          <w:szCs w:val="24"/>
+        </w:rPr>
+      </w:pPr>
+      <w:r>
+        <w:rPr>
+          <w:rFonts w:ascii="Baskerville Old Face" w:hAnsi="Baskerville Old Face"/>
+          <w:sz w:val="24"/>
+          <w:szCs w:val="24"/>
+        </w:rPr>
+        <w:t>In order to setup proper HTTPS configuration on your website, you will need to make sure that you have ordered an SSL certificate for your website so that it is confirmed to be secure. There should be resources at your institution to do so, but there are also a variety of resources otherwise available.</w:t>
+      </w:r>
+    </w:p>
+    <w:p>
+      <w:proofErr w:type="spellStart"/>
+      <w:r>
+        <w:rPr>
+          <w:rFonts w:ascii="Franklin Gothic Medium Cond" w:hAnsi="Franklin Gothic Medium Cond"/>
+          <w:b/>
+          <w:sz w:val="28"/>
+          <w:szCs w:val="24"/>
+        </w:rPr>
         <w:t>Shib</w:t>
       </w:r>
       <w:proofErr w:type="spellEnd"/>
@@ -1623,7 +2086,7 @@
           <w:szCs w:val="24"/>
         </w:rPr>
       </w:pPr>
-      <w:hyperlink r:id="rId8" w:history="1">
+      <w:hyperlink r:id="rId9" w:history="1">
         <w:r>
           <w:rPr>
             <w:rStyle w:val="Hyperlink"/>
@@ -1671,7 +2134,7 @@
         </w:rPr>
         <w:t xml:space="preserve">Another thing you will have to do is run whatever script is available at your institution to setup the proper xml files that enable shibboleth wrapping around your particular file. To see an example of Duke’s Shibboleth setup process, you can use this as an example – </w:t>
       </w:r>
-      <w:hyperlink r:id="rId9" w:history="1">
+      <w:hyperlink r:id="rId10" w:history="1">
         <w:r>
           <w:rPr>
             <w:rStyle w:val="Hyperlink"/>
@@ -1724,6 +2187,7 @@
           <w:sz w:val="24"/>
           <w:szCs w:val="24"/>
         </w:rPr>
+        <w:lastRenderedPageBreak/>
         <w:t xml:space="preserve">The last thing that you’ll have to do is setup up the databases that are required by </w:t>
       </w:r>
       <w:proofErr w:type="spellStart"/>
@@ -1847,7 +2311,6 @@
           <w:sz w:val="24"/>
           <w:szCs w:val="24"/>
         </w:rPr>
-        <w:lastRenderedPageBreak/>
         <w:t xml:space="preserve">When this runs, you’ll have to setup a password for </w:t>
       </w:r>
       <w:r>
@@ -1951,15 +2414,6 @@
         </w:rPr>
       </w:pPr>
       <w:proofErr w:type="spellStart"/>
-      <w:r>
-        <w:rPr>
-          <w:rFonts w:ascii="Courier" w:hAnsi="Courier" w:cs="Courier"/>
-          <w:color w:val="484848"/>
-          <w:sz w:val="18"/>
-          <w:szCs w:val="18"/>
-        </w:rPr>
-        <w:t>dir_</w:t>
-      </w:r>
       <w:proofErr w:type="gramStart"/>
       <w:r>
         <w:rPr>
@@ -1968,17 +2422,7 @@
           <w:sz w:val="18"/>
           <w:szCs w:val="18"/>
         </w:rPr>
-        <w:t>app.config</w:t>
-      </w:r>
-      <w:proofErr w:type="spellEnd"/>
-      <w:r>
-        <w:rPr>
-          <w:rFonts w:ascii="Courier" w:hAnsi="Courier" w:cs="Courier"/>
-          <w:color w:val="484848"/>
-          <w:sz w:val="18"/>
-          <w:szCs w:val="18"/>
-        </w:rPr>
-        <w:t>[</w:t>
+        <w:t>dir</w:t>
       </w:r>
       <w:proofErr w:type="gramEnd"/>
       <w:r>
@@ -1988,7 +2432,17 @@
           <w:sz w:val="18"/>
           <w:szCs w:val="18"/>
         </w:rPr>
-        <w:t>‘MYSQL_DATABASE_PASSWORD’] = [YOUR PASSWORD]</w:t>
+        <w:t>_app.config</w:t>
+      </w:r>
+      <w:proofErr w:type="spellEnd"/>
+      <w:r>
+        <w:rPr>
+          <w:rFonts w:ascii="Courier" w:hAnsi="Courier" w:cs="Courier"/>
+          <w:color w:val="484848"/>
+          <w:sz w:val="18"/>
+          <w:szCs w:val="18"/>
+        </w:rPr>
+        <w:t>[‘MYSQL_DATABASE_PASSWORD’] = [YOUR PASSWORD]</w:t>
       </w:r>
     </w:p>
     <w:p>
@@ -3208,6 +3662,7 @@
           <w:sz w:val="18"/>
           <w:szCs w:val="18"/>
         </w:rPr>
+        <w:lastRenderedPageBreak/>
         <w:t>python</w:t>
       </w:r>
       <w:proofErr w:type="gramEnd"/>
@@ -3267,7 +3722,7 @@
 </file>
 
 <file path=word/styles.xml><?xml version="1.0" encoding="utf-8"?>
-<w:styles xmlns:mc="http://schemas.openxmlformats.org/markup-compatibility/2006" xmlns:r="http://schemas.openxmlformats.org/officeDocument/2006/relationships" xmlns:w="http://schemas.openxmlformats.org/wordprocessingml/2006/main" xmlns:w14="http://schemas.microsoft.com/office/word/2010/wordml" xmlns:w15="http://schemas.microsoft.com/office/word/2012/wordml" mc:Ignorable="w14 w15">
+<w:styles xmlns:mc="http://schemas.openxmlformats.org/markup-compatibility/2006" xmlns:r="http://schemas.openxmlformats.org/officeDocument/2006/relationships" xmlns:w="http://schemas.openxmlformats.org/wordprocessingml/2006/main" xmlns:w14="http://schemas.microsoft.com/office/word/2010/wordml" mc:Ignorable="w14">
   <w:docDefaults>
     <w:rPrDefault>
       <w:rPr>
@@ -3283,378 +3738,376 @@
       </w:pPr>
     </w:pPrDefault>
   </w:docDefaults>
-  <w:latentStyles w:defLockedState="0" w:defUIPriority="99" w:defSemiHidden="0" w:defUnhideWhenUsed="0" w:defQFormat="0" w:count="371">
-    <w:lsdException w:name="Normal" w:uiPriority="0" w:qFormat="1"/>
-    <w:lsdException w:name="heading 1" w:uiPriority="9" w:qFormat="1"/>
-    <w:lsdException w:name="heading 2" w:semiHidden="1" w:uiPriority="9" w:unhideWhenUsed="1" w:qFormat="1"/>
-    <w:lsdException w:name="heading 3" w:semiHidden="1" w:uiPriority="9" w:unhideWhenUsed="1" w:qFormat="1"/>
-    <w:lsdException w:name="heading 4" w:semiHidden="1" w:uiPriority="9" w:unhideWhenUsed="1" w:qFormat="1"/>
-    <w:lsdException w:name="heading 5" w:semiHidden="1" w:uiPriority="9" w:unhideWhenUsed="1" w:qFormat="1"/>
-    <w:lsdException w:name="heading 6" w:semiHidden="1" w:uiPriority="9" w:unhideWhenUsed="1" w:qFormat="1"/>
-    <w:lsdException w:name="heading 7" w:semiHidden="1" w:uiPriority="9" w:unhideWhenUsed="1" w:qFormat="1"/>
-    <w:lsdException w:name="heading 8" w:semiHidden="1" w:uiPriority="9" w:unhideWhenUsed="1" w:qFormat="1"/>
-    <w:lsdException w:name="heading 9" w:semiHidden="1" w:uiPriority="9" w:unhideWhenUsed="1" w:qFormat="1"/>
-    <w:lsdException w:name="index 1" w:semiHidden="1" w:unhideWhenUsed="1"/>
-    <w:lsdException w:name="index 2" w:semiHidden="1" w:unhideWhenUsed="1"/>
-    <w:lsdException w:name="index 3" w:semiHidden="1" w:unhideWhenUsed="1"/>
-    <w:lsdException w:name="index 4" w:semiHidden="1" w:unhideWhenUsed="1"/>
-    <w:lsdException w:name="index 5" w:semiHidden="1" w:unhideWhenUsed="1"/>
-    <w:lsdException w:name="index 6" w:semiHidden="1" w:unhideWhenUsed="1"/>
-    <w:lsdException w:name="index 7" w:semiHidden="1" w:unhideWhenUsed="1"/>
-    <w:lsdException w:name="index 8" w:semiHidden="1" w:unhideWhenUsed="1"/>
-    <w:lsdException w:name="index 9" w:semiHidden="1" w:unhideWhenUsed="1"/>
-    <w:lsdException w:name="toc 1" w:semiHidden="1" w:uiPriority="39" w:unhideWhenUsed="1"/>
-    <w:lsdException w:name="toc 2" w:semiHidden="1" w:uiPriority="39" w:unhideWhenUsed="1"/>
-    <w:lsdException w:name="toc 3" w:semiHidden="1" w:uiPriority="39" w:unhideWhenUsed="1"/>
-    <w:lsdException w:name="toc 4" w:semiHidden="1" w:uiPriority="39" w:unhideWhenUsed="1"/>
-    <w:lsdException w:name="toc 5" w:semiHidden="1" w:uiPriority="39" w:unhideWhenUsed="1"/>
-    <w:lsdException w:name="toc 6" w:semiHidden="1" w:uiPriority="39" w:unhideWhenUsed="1"/>
-    <w:lsdException w:name="toc 7" w:semiHidden="1" w:uiPriority="39" w:unhideWhenUsed="1"/>
-    <w:lsdException w:name="toc 8" w:semiHidden="1" w:uiPriority="39" w:unhideWhenUsed="1"/>
-    <w:lsdException w:name="toc 9" w:semiHidden="1" w:uiPriority="39" w:unhideWhenUsed="1"/>
-    <w:lsdException w:name="Normal Indent" w:semiHidden="1" w:unhideWhenUsed="1"/>
-    <w:lsdException w:name="footnote text" w:semiHidden="1" w:unhideWhenUsed="1"/>
-    <w:lsdException w:name="annotation text" w:semiHidden="1" w:unhideWhenUsed="1"/>
-    <w:lsdException w:name="header" w:semiHidden="1" w:unhideWhenUsed="1"/>
-    <w:lsdException w:name="footer" w:semiHidden="1" w:unhideWhenUsed="1"/>
-    <w:lsdException w:name="index heading" w:semiHidden="1" w:unhideWhenUsed="1"/>
-    <w:lsdException w:name="caption" w:semiHidden="1" w:uiPriority="35" w:unhideWhenUsed="1" w:qFormat="1"/>
-    <w:lsdException w:name="table of figures" w:semiHidden="1" w:unhideWhenUsed="1"/>
-    <w:lsdException w:name="envelope address" w:semiHidden="1" w:unhideWhenUsed="1"/>
-    <w:lsdException w:name="envelope return" w:semiHidden="1" w:unhideWhenUsed="1"/>
-    <w:lsdException w:name="footnote reference" w:semiHidden="1" w:unhideWhenUsed="1"/>
-    <w:lsdException w:name="annotation reference" w:semiHidden="1" w:unhideWhenUsed="1"/>
-    <w:lsdException w:name="line number" w:semiHidden="1" w:unhideWhenUsed="1"/>
-    <w:lsdException w:name="page number" w:semiHidden="1" w:unhideWhenUsed="1"/>
-    <w:lsdException w:name="endnote reference" w:semiHidden="1" w:unhideWhenUsed="1"/>
-    <w:lsdException w:name="endnote text" w:semiHidden="1" w:unhideWhenUsed="1"/>
-    <w:lsdException w:name="table of authorities" w:semiHidden="1" w:unhideWhenUsed="1"/>
-    <w:lsdException w:name="macro" w:semiHidden="1" w:unhideWhenUsed="1"/>
-    <w:lsdException w:name="toa heading" w:semiHidden="1" w:unhideWhenUsed="1"/>
-    <w:lsdException w:name="List" w:semiHidden="1" w:unhideWhenUsed="1"/>
-    <w:lsdException w:name="List Bullet" w:semiHidden="1" w:unhideWhenUsed="1"/>
-    <w:lsdException w:name="List Number" w:semiHidden="1" w:unhideWhenUsed="1"/>
-    <w:lsdException w:name="List 2" w:semiHidden="1" w:unhideWhenUsed="1"/>
-    <w:lsdException w:name="List 3" w:semiHidden="1" w:unhideWhenUsed="1"/>
-    <w:lsdException w:name="List 4" w:semiHidden="1" w:unhideWhenUsed="1"/>
-    <w:lsdException w:name="List 5" w:semiHidden="1" w:unhideWhenUsed="1"/>
-    <w:lsdException w:name="List Bullet 2" w:semiHidden="1" w:unhideWhenUsed="1"/>
-    <w:lsdException w:name="List Bullet 3" w:semiHidden="1" w:unhideWhenUsed="1"/>
-    <w:lsdException w:name="List Bullet 4" w:semiHidden="1" w:unhideWhenUsed="1"/>
-    <w:lsdException w:name="List Bullet 5" w:semiHidden="1" w:unhideWhenUsed="1"/>
-    <w:lsdException w:name="List Number 2" w:semiHidden="1" w:unhideWhenUsed="1"/>
-    <w:lsdException w:name="List Number 3" w:semiHidden="1" w:unhideWhenUsed="1"/>
-    <w:lsdException w:name="List Number 4" w:semiHidden="1" w:unhideWhenUsed="1"/>
-    <w:lsdException w:name="List Number 5" w:semiHidden="1" w:unhideWhenUsed="1"/>
-    <w:lsdException w:name="Title" w:uiPriority="10" w:qFormat="1"/>
-    <w:lsdException w:name="Closing" w:semiHidden="1" w:unhideWhenUsed="1"/>
-    <w:lsdException w:name="Signature" w:semiHidden="1" w:unhideWhenUsed="1"/>
-    <w:lsdException w:name="Default Paragraph Font" w:semiHidden="1" w:uiPriority="1" w:unhideWhenUsed="1"/>
-    <w:lsdException w:name="Body Text" w:semiHidden="1" w:unhideWhenUsed="1"/>
-    <w:lsdException w:name="Body Text Indent" w:semiHidden="1" w:unhideWhenUsed="1"/>
-    <w:lsdException w:name="List Continue" w:semiHidden="1" w:unhideWhenUsed="1"/>
-    <w:lsdException w:name="List Continue 2" w:semiHidden="1" w:unhideWhenUsed="1"/>
-    <w:lsdException w:name="List Continue 3" w:semiHidden="1" w:unhideWhenUsed="1"/>
-    <w:lsdException w:name="List Continue 4" w:semiHidden="1" w:unhideWhenUsed="1"/>
-    <w:lsdException w:name="List Continue 5" w:semiHidden="1" w:unhideWhenUsed="1"/>
-    <w:lsdException w:name="Message Header" w:semiHidden="1" w:unhideWhenUsed="1"/>
-    <w:lsdException w:name="Subtitle" w:uiPriority="11" w:qFormat="1"/>
-    <w:lsdException w:name="Salutation" w:semiHidden="1" w:unhideWhenUsed="1"/>
-    <w:lsdException w:name="Date" w:semiHidden="1" w:unhideWhenUsed="1"/>
-    <w:lsdException w:name="Body Text First Indent" w:semiHidden="1" w:unhideWhenUsed="1"/>
-    <w:lsdException w:name="Body Text First Indent 2" w:semiHidden="1" w:unhideWhenUsed="1"/>
-    <w:lsdException w:name="Note Heading" w:semiHidden="1" w:unhideWhenUsed="1"/>
-    <w:lsdException w:name="Body Text 2" w:semiHidden="1" w:unhideWhenUsed="1"/>
-    <w:lsdException w:name="Body Text 3" w:semiHidden="1" w:unhideWhenUsed="1"/>
-    <w:lsdException w:name="Body Text Indent 2" w:semiHidden="1" w:unhideWhenUsed="1"/>
-    <w:lsdException w:name="Body Text Indent 3" w:semiHidden="1" w:unhideWhenUsed="1"/>
-    <w:lsdException w:name="Block Text" w:semiHidden="1" w:unhideWhenUsed="1"/>
-    <w:lsdException w:name="Hyperlink" w:semiHidden="1" w:unhideWhenUsed="1"/>
-    <w:lsdException w:name="FollowedHyperlink" w:semiHidden="1" w:unhideWhenUsed="1"/>
-    <w:lsdException w:name="Strong" w:uiPriority="22" w:qFormat="1"/>
-    <w:lsdException w:name="Emphasis" w:uiPriority="20" w:qFormat="1"/>
-    <w:lsdException w:name="Document Map" w:semiHidden="1" w:unhideWhenUsed="1"/>
-    <w:lsdException w:name="Plain Text" w:semiHidden="1" w:unhideWhenUsed="1"/>
-    <w:lsdException w:name="E-mail Signature" w:semiHidden="1" w:unhideWhenUsed="1"/>
-    <w:lsdException w:name="HTML Top of Form" w:semiHidden="1" w:unhideWhenUsed="1"/>
-    <w:lsdException w:name="HTML Bottom of Form" w:semiHidden="1" w:unhideWhenUsed="1"/>
-    <w:lsdException w:name="Normal (Web)" w:semiHidden="1" w:unhideWhenUsed="1"/>
-    <w:lsdException w:name="HTML Acronym" w:semiHidden="1" w:unhideWhenUsed="1"/>
-    <w:lsdException w:name="HTML Address" w:semiHidden="1" w:unhideWhenUsed="1"/>
-    <w:lsdException w:name="HTML Cite" w:semiHidden="1" w:unhideWhenUsed="1"/>
-    <w:lsdException w:name="HTML Code" w:semiHidden="1" w:unhideWhenUsed="1"/>
-    <w:lsdException w:name="HTML Definition" w:semiHidden="1" w:unhideWhenUsed="1"/>
-    <w:lsdException w:name="HTML Keyboard" w:semiHidden="1" w:unhideWhenUsed="1"/>
-    <w:lsdException w:name="HTML Preformatted" w:semiHidden="1" w:unhideWhenUsed="1"/>
-    <w:lsdException w:name="HTML Sample" w:semiHidden="1" w:unhideWhenUsed="1"/>
-    <w:lsdException w:name="HTML Typewriter" w:semiHidden="1" w:unhideWhenUsed="1"/>
-    <w:lsdException w:name="HTML Variable" w:semiHidden="1" w:unhideWhenUsed="1"/>
-    <w:lsdException w:name="Normal Table" w:semiHidden="1" w:unhideWhenUsed="1"/>
-    <w:lsdException w:name="annotation subject" w:semiHidden="1" w:unhideWhenUsed="1"/>
-    <w:lsdException w:name="No List" w:semiHidden="1" w:unhideWhenUsed="1"/>
-    <w:lsdException w:name="Outline List 1" w:semiHidden="1" w:unhideWhenUsed="1"/>
-    <w:lsdException w:name="Outline List 2" w:semiHidden="1" w:unhideWhenUsed="1"/>
-    <w:lsdException w:name="Outline List 3" w:semiHidden="1" w:unhideWhenUsed="1"/>
-    <w:lsdException w:name="Table Simple 1" w:semiHidden="1" w:unhideWhenUsed="1"/>
-    <w:lsdException w:name="Table Simple 2" w:semiHidden="1" w:unhideWhenUsed="1"/>
-    <w:lsdException w:name="Table Simple 3" w:semiHidden="1" w:unhideWhenUsed="1"/>
-    <w:lsdException w:name="Table Classic 1" w:semiHidden="1" w:unhideWhenUsed="1"/>
-    <w:lsdException w:name="Table Classic 2" w:semiHidden="1" w:unhideWhenUsed="1"/>
-    <w:lsdException w:name="Table Classic 3" w:semiHidden="1" w:unhideWhenUsed="1"/>
-    <w:lsdException w:name="Table Classic 4" w:semiHidden="1" w:unhideWhenUsed="1"/>
-    <w:lsdException w:name="Table Colorful 1" w:semiHidden="1" w:unhideWhenUsed="1"/>
-    <w:lsdException w:name="Table Colorful 2" w:semiHidden="1" w:unhideWhenUsed="1"/>
-    <w:lsdException w:name="Table Colorful 3" w:semiHidden="1" w:unhideWhenUsed="1"/>
-    <w:lsdException w:name="Table Columns 1" w:semiHidden="1" w:unhideWhenUsed="1"/>
-    <w:lsdException w:name="Table Columns 2" w:semiHidden="1" w:unhideWhenUsed="1"/>
-    <w:lsdException w:name="Table Columns 3" w:semiHidden="1" w:unhideWhenUsed="1"/>
-    <w:lsdException w:name="Table Columns 4" w:semiHidden="1" w:unhideWhenUsed="1"/>
-    <w:lsdException w:name="Table Columns 5" w:semiHidden="1" w:unhideWhenUsed="1"/>
-    <w:lsdException w:name="Table Grid 1" w:semiHidden="1" w:unhideWhenUsed="1"/>
-    <w:lsdException w:name="Table Grid 2" w:semiHidden="1" w:unhideWhenUsed="1"/>
-    <w:lsdException w:name="Table Grid 3" w:semiHidden="1" w:unhideWhenUsed="1"/>
-    <w:lsdException w:name="Table Grid 4" w:semiHidden="1" w:unhideWhenUsed="1"/>
-    <w:lsdException w:name="Table Grid 5" w:semiHidden="1" w:unhideWhenUsed="1"/>
-    <w:lsdException w:name="Table Grid 6" w:semiHidden="1" w:unhideWhenUsed="1"/>
-    <w:lsdException w:name="Table Grid 7" w:semiHidden="1" w:unhideWhenUsed="1"/>
-    <w:lsdException w:name="Table Grid 8" w:semiHidden="1" w:unhideWhenUsed="1"/>
-    <w:lsdException w:name="Table List 1" w:semiHidden="1" w:unhideWhenUsed="1"/>
-    <w:lsdException w:name="Table List 2" w:semiHidden="1" w:unhideWhenUsed="1"/>
-    <w:lsdException w:name="Table List 3" w:semiHidden="1" w:unhideWhenUsed="1"/>
-    <w:lsdException w:name="Table List 4" w:semiHidden="1" w:unhideWhenUsed="1"/>
-    <w:lsdException w:name="Table List 5" w:semiHidden="1" w:unhideWhenUsed="1"/>
-    <w:lsdException w:name="Table List 6" w:semiHidden="1" w:unhideWhenUsed="1"/>
-    <w:lsdException w:name="Table List 7" w:semiHidden="1" w:unhideWhenUsed="1"/>
-    <w:lsdException w:name="Table List 8" w:semiHidden="1" w:unhideWhenUsed="1"/>
-    <w:lsdException w:name="Table 3D effects 1" w:semiHidden="1" w:unhideWhenUsed="1"/>
-    <w:lsdException w:name="Table 3D effects 2" w:semiHidden="1" w:unhideWhenUsed="1"/>
-    <w:lsdException w:name="Table 3D effects 3" w:semiHidden="1" w:unhideWhenUsed="1"/>
-    <w:lsdException w:name="Table Contemporary" w:semiHidden="1" w:unhideWhenUsed="1"/>
-    <w:lsdException w:name="Table Elegant" w:semiHidden="1" w:unhideWhenUsed="1"/>
-    <w:lsdException w:name="Table Professional" w:semiHidden="1" w:unhideWhenUsed="1"/>
-    <w:lsdException w:name="Table Subtle 1" w:semiHidden="1" w:unhideWhenUsed="1"/>
-    <w:lsdException w:name="Table Subtle 2" w:semiHidden="1" w:unhideWhenUsed="1"/>
-    <w:lsdException w:name="Table Web 1" w:semiHidden="1" w:unhideWhenUsed="1"/>
-    <w:lsdException w:name="Table Web 2" w:semiHidden="1" w:unhideWhenUsed="1"/>
-    <w:lsdException w:name="Table Web 3" w:semiHidden="1" w:unhideWhenUsed="1"/>
-    <w:lsdException w:name="Balloon Text" w:semiHidden="1" w:unhideWhenUsed="1"/>
-    <w:lsdException w:name="Table Grid" w:uiPriority="39"/>
-    <w:lsdException w:name="Table Theme" w:semiHidden="1" w:unhideWhenUsed="1"/>
-    <w:lsdException w:name="Placeholder Text" w:semiHidden="1"/>
-    <w:lsdException w:name="No Spacing" w:uiPriority="1" w:qFormat="1"/>
-    <w:lsdException w:name="Light Shading" w:uiPriority="60"/>
-    <w:lsdException w:name="Light List" w:uiPriority="61"/>
-    <w:lsdException w:name="Light Grid" w:uiPriority="62"/>
-    <w:lsdException w:name="Medium Shading 1" w:uiPriority="63"/>
-    <w:lsdException w:name="Medium Shading 2" w:uiPriority="64"/>
-    <w:lsdException w:name="Medium List 1" w:uiPriority="65"/>
-    <w:lsdException w:name="Medium List 2" w:uiPriority="66"/>
-    <w:lsdException w:name="Medium Grid 1" w:uiPriority="67"/>
-    <w:lsdException w:name="Medium Grid 2" w:uiPriority="68"/>
-    <w:lsdException w:name="Medium Grid 3" w:uiPriority="69"/>
-    <w:lsdException w:name="Dark List" w:uiPriority="70"/>
-    <w:lsdException w:name="Colorful Shading" w:uiPriority="71"/>
-    <w:lsdException w:name="Colorful List" w:uiPriority="72"/>
-    <w:lsdException w:name="Colorful Grid" w:uiPriority="73"/>
-    <w:lsdException w:name="Light Shading Accent 1" w:uiPriority="60"/>
-    <w:lsdException w:name="Light List Accent 1" w:uiPriority="61"/>
-    <w:lsdException w:name="Light Grid Accent 1" w:uiPriority="62"/>
-    <w:lsdException w:name="Medium Shading 1 Accent 1" w:uiPriority="63"/>
-    <w:lsdException w:name="Medium Shading 2 Accent 1" w:uiPriority="64"/>
-    <w:lsdException w:name="Medium List 1 Accent 1" w:uiPriority="65"/>
-    <w:lsdException w:name="Revision" w:semiHidden="1"/>
-    <w:lsdException w:name="List Paragraph" w:uiPriority="34" w:qFormat="1"/>
-    <w:lsdException w:name="Quote" w:uiPriority="29" w:qFormat="1"/>
-    <w:lsdException w:name="Intense Quote" w:uiPriority="30" w:qFormat="1"/>
-    <w:lsdException w:name="Medium List 2 Accent 1" w:uiPriority="66"/>
-    <w:lsdException w:name="Medium Grid 1 Accent 1" w:uiPriority="67"/>
-    <w:lsdException w:name="Medium Grid 2 Accent 1" w:uiPriority="68"/>
-    <w:lsdException w:name="Medium Grid 3 Accent 1" w:uiPriority="69"/>
-    <w:lsdException w:name="Dark List Accent 1" w:uiPriority="70"/>
-    <w:lsdException w:name="Colorful Shading Accent 1" w:uiPriority="71"/>
-    <w:lsdException w:name="Colorful List Accent 1" w:uiPriority="72"/>
-    <w:lsdException w:name="Colorful Grid Accent 1" w:uiPriority="73"/>
-    <w:lsdException w:name="Light Shading Accent 2" w:uiPriority="60"/>
-    <w:lsdException w:name="Light List Accent 2" w:uiPriority="61"/>
-    <w:lsdException w:name="Light Grid Accent 2" w:uiPriority="62"/>
-    <w:lsdException w:name="Medium Shading 1 Accent 2" w:uiPriority="63"/>
-    <w:lsdException w:name="Medium Shading 2 Accent 2" w:uiPriority="64"/>
-    <w:lsdException w:name="Medium List 1 Accent 2" w:uiPriority="65"/>
-    <w:lsdException w:name="Medium List 2 Accent 2" w:uiPriority="66"/>
-    <w:lsdException w:name="Medium Grid 1 Accent 2" w:uiPriority="67"/>
-    <w:lsdException w:name="Medium Grid 2 Accent 2" w:uiPriority="68"/>
-    <w:lsdException w:name="Medium Grid 3 Accent 2" w:uiPriority="69"/>
-    <w:lsdException w:name="Dark List Accent 2" w:uiPriority="70"/>
-    <w:lsdException w:name="Colorful Shading Accent 2" w:uiPriority="71"/>
-    <w:lsdException w:name="Colorful List Accent 2" w:uiPriority="72"/>
-    <w:lsdException w:name="Colorful Grid Accent 2" w:uiPriority="73"/>
-    <w:lsdException w:name="Light Shading Accent 3" w:uiPriority="60"/>
-    <w:lsdException w:name="Light List Accent 3" w:uiPriority="61"/>
-    <w:lsdException w:name="Light Grid Accent 3" w:uiPriority="62"/>
-    <w:lsdException w:name="Medium Shading 1 Accent 3" w:uiPriority="63"/>
-    <w:lsdException w:name="Medium Shading 2 Accent 3" w:uiPriority="64"/>
-    <w:lsdException w:name="Medium List 1 Accent 3" w:uiPriority="65"/>
-    <w:lsdException w:name="Medium List 2 Accent 3" w:uiPriority="66"/>
-    <w:lsdException w:name="Medium Grid 1 Accent 3" w:uiPriority="67"/>
-    <w:lsdException w:name="Medium Grid 2 Accent 3" w:uiPriority="68"/>
-    <w:lsdException w:name="Medium Grid 3 Accent 3" w:uiPriority="69"/>
-    <w:lsdException w:name="Dark List Accent 3" w:uiPriority="70"/>
-    <w:lsdException w:name="Colorful Shading Accent 3" w:uiPriority="71"/>
-    <w:lsdException w:name="Colorful List Accent 3" w:uiPriority="72"/>
-    <w:lsdException w:name="Colorful Grid Accent 3" w:uiPriority="73"/>
-    <w:lsdException w:name="Light Shading Accent 4" w:uiPriority="60"/>
-    <w:lsdException w:name="Light List Accent 4" w:uiPriority="61"/>
-    <w:lsdException w:name="Light Grid Accent 4" w:uiPriority="62"/>
-    <w:lsdException w:name="Medium Shading 1 Accent 4" w:uiPriority="63"/>
-    <w:lsdException w:name="Medium Shading 2 Accent 4" w:uiPriority="64"/>
-    <w:lsdException w:name="Medium List 1 Accent 4" w:uiPriority="65"/>
-    <w:lsdException w:name="Medium List 2 Accent 4" w:uiPriority="66"/>
-    <w:lsdException w:name="Medium Grid 1 Accent 4" w:uiPriority="67"/>
-    <w:lsdException w:name="Medium Grid 2 Accent 4" w:uiPriority="68"/>
-    <w:lsdException w:name="Medium Grid 3 Accent 4" w:uiPriority="69"/>
-    <w:lsdException w:name="Dark List Accent 4" w:uiPriority="70"/>
-    <w:lsdException w:name="Colorful Shading Accent 4" w:uiPriority="71"/>
-    <w:lsdException w:name="Colorful List Accent 4" w:uiPriority="72"/>
-    <w:lsdException w:name="Colorful Grid Accent 4" w:uiPriority="73"/>
-    <w:lsdException w:name="Light Shading Accent 5" w:uiPriority="60"/>
-    <w:lsdException w:name="Light List Accent 5" w:uiPriority="61"/>
-    <w:lsdException w:name="Light Grid Accent 5" w:uiPriority="62"/>
-    <w:lsdException w:name="Medium Shading 1 Accent 5" w:uiPriority="63"/>
-    <w:lsdException w:name="Medium Shading 2 Accent 5" w:uiPriority="64"/>
-    <w:lsdException w:name="Medium List 1 Accent 5" w:uiPriority="65"/>
-    <w:lsdException w:name="Medium List 2 Accent 5" w:uiPriority="66"/>
-    <w:lsdException w:name="Medium Grid 1 Accent 5" w:uiPriority="67"/>
-    <w:lsdException w:name="Medium Grid 2 Accent 5" w:uiPriority="68"/>
-    <w:lsdException w:name="Medium Grid 3 Accent 5" w:uiPriority="69"/>
-    <w:lsdException w:name="Dark List Accent 5" w:uiPriority="70"/>
-    <w:lsdException w:name="Colorful Shading Accent 5" w:uiPriority="71"/>
-    <w:lsdException w:name="Colorful List Accent 5" w:uiPriority="72"/>
-    <w:lsdException w:name="Colorful Grid Accent 5" w:uiPriority="73"/>
-    <w:lsdException w:name="Light Shading Accent 6" w:uiPriority="60"/>
-    <w:lsdException w:name="Light List Accent 6" w:uiPriority="61"/>
-    <w:lsdException w:name="Light Grid Accent 6" w:uiPriority="62"/>
-    <w:lsdException w:name="Medium Shading 1 Accent 6" w:uiPriority="63"/>
-    <w:lsdException w:name="Medium Shading 2 Accent 6" w:uiPriority="64"/>
-    <w:lsdException w:name="Medium List 1 Accent 6" w:uiPriority="65"/>
-    <w:lsdException w:name="Medium List 2 Accent 6" w:uiPriority="66"/>
-    <w:lsdException w:name="Medium Grid 1 Accent 6" w:uiPriority="67"/>
-    <w:lsdException w:name="Medium Grid 2 Accent 6" w:uiPriority="68"/>
-    <w:lsdException w:name="Medium Grid 3 Accent 6" w:uiPriority="69"/>
-    <w:lsdException w:name="Dark List Accent 6" w:uiPriority="70"/>
-    <w:lsdException w:name="Colorful Shading Accent 6" w:uiPriority="71"/>
-    <w:lsdException w:name="Colorful List Accent 6" w:uiPriority="72"/>
-    <w:lsdException w:name="Colorful Grid Accent 6" w:uiPriority="73"/>
-    <w:lsdException w:name="Subtle Emphasis" w:uiPriority="19" w:qFormat="1"/>
-    <w:lsdException w:name="Intense Emphasis" w:uiPriority="21" w:qFormat="1"/>
-    <w:lsdException w:name="Subtle Reference" w:uiPriority="31" w:qFormat="1"/>
-    <w:lsdException w:name="Intense Reference" w:uiPriority="32" w:qFormat="1"/>
-    <w:lsdException w:name="Book Title" w:uiPriority="33" w:qFormat="1"/>
-    <w:lsdException w:name="Bibliography" w:semiHidden="1" w:uiPriority="37" w:unhideWhenUsed="1"/>
-    <w:lsdException w:name="TOC Heading" w:semiHidden="1" w:uiPriority="39" w:unhideWhenUsed="1" w:qFormat="1"/>
-    <w:lsdException w:name="Plain Table 1" w:uiPriority="41"/>
-    <w:lsdException w:name="Plain Table 2" w:uiPriority="42"/>
-    <w:lsdException w:name="Plain Table 3" w:uiPriority="43"/>
-    <w:lsdException w:name="Plain Table 4" w:uiPriority="44"/>
-    <w:lsdException w:name="Plain Table 5" w:uiPriority="45"/>
-    <w:lsdException w:name="Grid Table Light" w:uiPriority="40"/>
-    <w:lsdException w:name="Grid Table 1 Light" w:uiPriority="46"/>
-    <w:lsdException w:name="Grid Table 2" w:uiPriority="47"/>
-    <w:lsdException w:name="Grid Table 3" w:uiPriority="48"/>
-    <w:lsdException w:name="Grid Table 4" w:uiPriority="49"/>
-    <w:lsdException w:name="Grid Table 5 Dark" w:uiPriority="50"/>
-    <w:lsdException w:name="Grid Table 6 Colorful" w:uiPriority="51"/>
-    <w:lsdException w:name="Grid Table 7 Colorful" w:uiPriority="52"/>
-    <w:lsdException w:name="Grid Table 1 Light Accent 1" w:uiPriority="46"/>
-    <w:lsdException w:name="Grid Table 2 Accent 1" w:uiPriority="47"/>
-    <w:lsdException w:name="Grid Table 3 Accent 1" w:uiPriority="48"/>
-    <w:lsdException w:name="Grid Table 4 Accent 1" w:uiPriority="49"/>
-    <w:lsdException w:name="Grid Table 5 Dark Accent 1" w:uiPriority="50"/>
-    <w:lsdException w:name="Grid Table 6 Colorful Accent 1" w:uiPriority="51"/>
-    <w:lsdException w:name="Grid Table 7 Colorful Accent 1" w:uiPriority="52"/>
-    <w:lsdException w:name="Grid Table 1 Light Accent 2" w:uiPriority="46"/>
-    <w:lsdException w:name="Grid Table 2 Accent 2" w:uiPriority="47"/>
-    <w:lsdException w:name="Grid Table 3 Accent 2" w:uiPriority="48"/>
-    <w:lsdException w:name="Grid Table 4 Accent 2" w:uiPriority="49"/>
-    <w:lsdException w:name="Grid Table 5 Dark Accent 2" w:uiPriority="50"/>
-    <w:lsdException w:name="Grid Table 6 Colorful Accent 2" w:uiPriority="51"/>
-    <w:lsdException w:name="Grid Table 7 Colorful Accent 2" w:uiPriority="52"/>
-    <w:lsdException w:name="Grid Table 1 Light Accent 3" w:uiPriority="46"/>
-    <w:lsdException w:name="Grid Table 2 Accent 3" w:uiPriority="47"/>
-    <w:lsdException w:name="Grid Table 3 Accent 3" w:uiPriority="48"/>
-    <w:lsdException w:name="Grid Table 4 Accent 3" w:uiPriority="49"/>
-    <w:lsdException w:name="Grid Table 5 Dark Accent 3" w:uiPriority="50"/>
-    <w:lsdException w:name="Grid Table 6 Colorful Accent 3" w:uiPriority="51"/>
-    <w:lsdException w:name="Grid Table 7 Colorful Accent 3" w:uiPriority="52"/>
-    <w:lsdException w:name="Grid Table 1 Light Accent 4" w:uiPriority="46"/>
-    <w:lsdException w:name="Grid Table 2 Accent 4" w:uiPriority="47"/>
-    <w:lsdException w:name="Grid Table 3 Accent 4" w:uiPriority="48"/>
-    <w:lsdException w:name="Grid Table 4 Accent 4" w:uiPriority="49"/>
-    <w:lsdException w:name="Grid Table 5 Dark Accent 4" w:uiPriority="50"/>
-    <w:lsdException w:name="Grid Table 6 Colorful Accent 4" w:uiPriority="51"/>
-    <w:lsdException w:name="Grid Table 7 Colorful Accent 4" w:uiPriority="52"/>
-    <w:lsdException w:name="Grid Table 1 Light Accent 5" w:uiPriority="46"/>
-    <w:lsdException w:name="Grid Table 2 Accent 5" w:uiPriority="47"/>
-    <w:lsdException w:name="Grid Table 3 Accent 5" w:uiPriority="48"/>
-    <w:lsdException w:name="Grid Table 4 Accent 5" w:uiPriority="49"/>
-    <w:lsdException w:name="Grid Table 5 Dark Accent 5" w:uiPriority="50"/>
-    <w:lsdException w:name="Grid Table 6 Colorful Accent 5" w:uiPriority="51"/>
-    <w:lsdException w:name="Grid Table 7 Colorful Accent 5" w:uiPriority="52"/>
-    <w:lsdException w:name="Grid Table 1 Light Accent 6" w:uiPriority="46"/>
-    <w:lsdException w:name="Grid Table 2 Accent 6" w:uiPriority="47"/>
-    <w:lsdException w:name="Grid Table 3 Accent 6" w:uiPriority="48"/>
-    <w:lsdException w:name="Grid Table 4 Accent 6" w:uiPriority="49"/>
-    <w:lsdException w:name="Grid Table 5 Dark Accent 6" w:uiPriority="50"/>
-    <w:lsdException w:name="Grid Table 6 Colorful Accent 6" w:uiPriority="51"/>
-    <w:lsdException w:name="Grid Table 7 Colorful Accent 6" w:uiPriority="52"/>
-    <w:lsdException w:name="List Table 1 Light" w:uiPriority="46"/>
-    <w:lsdException w:name="List Table 2" w:uiPriority="47"/>
-    <w:lsdException w:name="List Table 3" w:uiPriority="48"/>
-    <w:lsdException w:name="List Table 4" w:uiPriority="49"/>
-    <w:lsdException w:name="List Table 5 Dark" w:uiPriority="50"/>
-    <w:lsdException w:name="List Table 6 Colorful" w:uiPriority="51"/>
-    <w:lsdException w:name="List Table 7 Colorful" w:uiPriority="52"/>
-    <w:lsdException w:name="List Table 1 Light Accent 1" w:uiPriority="46"/>
-    <w:lsdException w:name="List Table 2 Accent 1" w:uiPriority="47"/>
-    <w:lsdException w:name="List Table 3 Accent 1" w:uiPriority="48"/>
-    <w:lsdException w:name="List Table 4 Accent 1" w:uiPriority="49"/>
-    <w:lsdException w:name="List Table 5 Dark Accent 1" w:uiPriority="50"/>
-    <w:lsdException w:name="List Table 6 Colorful Accent 1" w:uiPriority="51"/>
-    <w:lsdException w:name="List Table 7 Colorful Accent 1" w:uiPriority="52"/>
-    <w:lsdException w:name="List Table 1 Light Accent 2" w:uiPriority="46"/>
-    <w:lsdException w:name="List Table 2 Accent 2" w:uiPriority="47"/>
-    <w:lsdException w:name="List Table 3 Accent 2" w:uiPriority="48"/>
-    <w:lsdException w:name="List Table 4 Accent 2" w:uiPriority="49"/>
-    <w:lsdException w:name="List Table 5 Dark Accent 2" w:uiPriority="50"/>
-    <w:lsdException w:name="List Table 6 Colorful Accent 2" w:uiPriority="51"/>
-    <w:lsdException w:name="List Table 7 Colorful Accent 2" w:uiPriority="52"/>
-    <w:lsdException w:name="List Table 1 Light Accent 3" w:uiPriority="46"/>
-    <w:lsdException w:name="List Table 2 Accent 3" w:uiPriority="47"/>
-    <w:lsdException w:name="List Table 3 Accent 3" w:uiPriority="48"/>
-    <w:lsdException w:name="List Table 4 Accent 3" w:uiPriority="49"/>
-    <w:lsdException w:name="List Table 5 Dark Accent 3" w:uiPriority="50"/>
-    <w:lsdException w:name="List Table 6 Colorful Accent 3" w:uiPriority="51"/>
-    <w:lsdException w:name="List Table 7 Colorful Accent 3" w:uiPriority="52"/>
-    <w:lsdException w:name="List Table 1 Light Accent 4" w:uiPriority="46"/>
-    <w:lsdException w:name="List Table 2 Accent 4" w:uiPriority="47"/>
-    <w:lsdException w:name="List Table 3 Accent 4" w:uiPriority="48"/>
-    <w:lsdException w:name="List Table 4 Accent 4" w:uiPriority="49"/>
-    <w:lsdException w:name="List Table 5 Dark Accent 4" w:uiPriority="50"/>
-    <w:lsdException w:name="List Table 6 Colorful Accent 4" w:uiPriority="51"/>
-    <w:lsdException w:name="List Table 7 Colorful Accent 4" w:uiPriority="52"/>
-    <w:lsdException w:name="List Table 1 Light Accent 5" w:uiPriority="46"/>
-    <w:lsdException w:name="List Table 2 Accent 5" w:uiPriority="47"/>
-    <w:lsdException w:name="List Table 3 Accent 5" w:uiPriority="48"/>
-    <w:lsdException w:name="List Table 4 Accent 5" w:uiPriority="49"/>
-    <w:lsdException w:name="List Table 5 Dark Accent 5" w:uiPriority="50"/>
-    <w:lsdException w:name="List Table 6 Colorful Accent 5" w:uiPriority="51"/>
-    <w:lsdException w:name="List Table 7 Colorful Accent 5" w:uiPriority="52"/>
-    <w:lsdException w:name="List Table 1 Light Accent 6" w:uiPriority="46"/>
-    <w:lsdException w:name="List Table 2 Accent 6" w:uiPriority="47"/>
-    <w:lsdException w:name="List Table 3 Accent 6" w:uiPriority="48"/>
-    <w:lsdException w:name="List Table 4 Accent 6" w:uiPriority="49"/>
-    <w:lsdException w:name="List Table 5 Dark Accent 6" w:uiPriority="50"/>
-    <w:lsdException w:name="List Table 6 Colorful Accent 6" w:uiPriority="51"/>
-    <w:lsdException w:name="List Table 7 Colorful Accent 6" w:uiPriority="52"/>
+  <w:latentStyles w:defLockedState="0" w:defUIPriority="99" w:defSemiHidden="1" w:defUnhideWhenUsed="1" w:defQFormat="0" w:count="276">
+    <w:lsdException w:name="Normal" w:semiHidden="0" w:uiPriority="0" w:unhideWhenUsed="0" w:qFormat="1"/>
+    <w:lsdException w:name="heading 1" w:semiHidden="0" w:uiPriority="9" w:unhideWhenUsed="0" w:qFormat="1"/>
+    <w:lsdException w:name="heading 2" w:uiPriority="9" w:qFormat="1"/>
+    <w:lsdException w:name="heading 3" w:uiPriority="9" w:qFormat="1"/>
+    <w:lsdException w:name="heading 4" w:uiPriority="9" w:qFormat="1"/>
+    <w:lsdException w:name="heading 5" w:uiPriority="9" w:qFormat="1"/>
+    <w:lsdException w:name="heading 6" w:uiPriority="9" w:qFormat="1"/>
+    <w:lsdException w:name="heading 7" w:uiPriority="9" w:qFormat="1"/>
+    <w:lsdException w:name="heading 8" w:uiPriority="9" w:qFormat="1"/>
+    <w:lsdException w:name="heading 9" w:uiPriority="9" w:qFormat="1"/>
+    <w:lsdException w:name="toc 1" w:uiPriority="39"/>
+    <w:lsdException w:name="toc 2" w:uiPriority="39"/>
+    <w:lsdException w:name="toc 3" w:uiPriority="39"/>
+    <w:lsdException w:name="toc 4" w:uiPriority="39"/>
+    <w:lsdException w:name="toc 5" w:uiPriority="39"/>
+    <w:lsdException w:name="toc 6" w:uiPriority="39"/>
+    <w:lsdException w:name="toc 7" w:uiPriority="39"/>
+    <w:lsdException w:name="toc 8" w:uiPriority="39"/>
+    <w:lsdException w:name="toc 9" w:uiPriority="39"/>
+    <w:lsdException w:name="caption" w:uiPriority="35" w:qFormat="1"/>
+    <w:lsdException w:name="Title" w:semiHidden="0" w:uiPriority="10" w:unhideWhenUsed="0" w:qFormat="1"/>
+    <w:lsdException w:name="Default Paragraph Font" w:uiPriority="1"/>
+    <w:lsdException w:name="Subtitle" w:semiHidden="0" w:uiPriority="11" w:unhideWhenUsed="0" w:qFormat="1"/>
+    <w:lsdException w:name="Strong" w:semiHidden="0" w:uiPriority="22" w:unhideWhenUsed="0" w:qFormat="1"/>
+    <w:lsdException w:name="Emphasis" w:semiHidden="0" w:uiPriority="20" w:unhideWhenUsed="0" w:qFormat="1"/>
+    <w:lsdException w:name="Table Grid" w:semiHidden="0" w:uiPriority="39" w:unhideWhenUsed="0"/>
+    <w:lsdException w:name="Note Level 1" w:semiHidden="0" w:unhideWhenUsed="0"/>
+    <w:lsdException w:name="Note Level 2" w:semiHidden="0" w:unhideWhenUsed="0"/>
+    <w:lsdException w:name="Note Level 3" w:semiHidden="0" w:unhideWhenUsed="0"/>
+    <w:lsdException w:name="Note Level 4" w:semiHidden="0" w:unhideWhenUsed="0"/>
+    <w:lsdException w:name="Note Level 5" w:semiHidden="0" w:unhideWhenUsed="0"/>
+    <w:lsdException w:name="Note Level 6" w:semiHidden="0" w:unhideWhenUsed="0"/>
+    <w:lsdException w:name="Note Level 7" w:semiHidden="0" w:unhideWhenUsed="0"/>
+    <w:lsdException w:name="Note Level 8" w:semiHidden="0" w:unhideWhenUsed="0"/>
+    <w:lsdException w:name="Note Level 9" w:semiHidden="0" w:unhideWhenUsed="0"/>
+    <w:lsdException w:name="Placeholder Text" w:unhideWhenUsed="0"/>
+    <w:lsdException w:name="No Spacing" w:semiHidden="0" w:uiPriority="1" w:unhideWhenUsed="0" w:qFormat="1"/>
+    <w:lsdException w:name="Light Shading" w:semiHidden="0" w:uiPriority="60" w:unhideWhenUsed="0"/>
+    <w:lsdException w:name="Light List" w:semiHidden="0" w:uiPriority="61" w:unhideWhenUsed="0"/>
+    <w:lsdException w:name="Light Grid" w:semiHidden="0" w:uiPriority="62" w:unhideWhenUsed="0"/>
+    <w:lsdException w:name="Medium Shading 1" w:semiHidden="0" w:uiPriority="63" w:unhideWhenUsed="0"/>
+    <w:lsdException w:name="Medium Shading 2" w:semiHidden="0" w:uiPriority="64" w:unhideWhenUsed="0"/>
+    <w:lsdException w:name="Medium List 1" w:semiHidden="0" w:uiPriority="65" w:unhideWhenUsed="0"/>
+    <w:lsdException w:name="Medium List 2" w:semiHidden="0" w:uiPriority="66" w:unhideWhenUsed="0"/>
+    <w:lsdException w:name="Medium Grid 1" w:semiHidden="0" w:uiPriority="67" w:unhideWhenUsed="0"/>
+    <w:lsdException w:name="Medium Grid 2" w:semiHidden="0" w:uiPriority="68" w:unhideWhenUsed="0"/>
+    <w:lsdException w:name="Medium Grid 3" w:semiHidden="0" w:uiPriority="69" w:unhideWhenUsed="0"/>
+    <w:lsdException w:name="Dark List" w:semiHidden="0" w:uiPriority="70" w:unhideWhenUsed="0"/>
+    <w:lsdException w:name="Colorful Shading" w:semiHidden="0" w:uiPriority="71" w:unhideWhenUsed="0"/>
+    <w:lsdException w:name="Colorful List" w:semiHidden="0" w:uiPriority="72" w:unhideWhenUsed="0"/>
+    <w:lsdException w:name="Colorful Grid" w:semiHidden="0" w:uiPriority="73" w:unhideWhenUsed="0"/>
+    <w:lsdException w:name="Light Shading Accent 1" w:semiHidden="0" w:uiPriority="60" w:unhideWhenUsed="0"/>
+    <w:lsdException w:name="Light List Accent 1" w:semiHidden="0" w:uiPriority="61" w:unhideWhenUsed="0"/>
+    <w:lsdException w:name="Light Grid Accent 1" w:semiHidden="0" w:uiPriority="62" w:unhideWhenUsed="0"/>
+    <w:lsdException w:name="Medium Shading 1 Accent 1" w:semiHidden="0" w:uiPriority="63" w:unhideWhenUsed="0"/>
+    <w:lsdException w:name="Medium Shading 2 Accent 1" w:semiHidden="0" w:uiPriority="64" w:unhideWhenUsed="0"/>
+    <w:lsdException w:name="Medium List 1 Accent 1" w:semiHidden="0" w:uiPriority="65" w:unhideWhenUsed="0"/>
+    <w:lsdException w:name="Revision" w:unhideWhenUsed="0"/>
+    <w:lsdException w:name="List Paragraph" w:semiHidden="0" w:uiPriority="34" w:unhideWhenUsed="0" w:qFormat="1"/>
+    <w:lsdException w:name="Quote" w:semiHidden="0" w:uiPriority="29" w:unhideWhenUsed="0" w:qFormat="1"/>
+    <w:lsdException w:name="Intense Quote" w:semiHidden="0" w:uiPriority="30" w:unhideWhenUsed="0" w:qFormat="1"/>
+    <w:lsdException w:name="Medium List 2 Accent 1" w:semiHidden="0" w:uiPriority="66" w:unhideWhenUsed="0"/>
+    <w:lsdException w:name="Medium Grid 1 Accent 1" w:semiHidden="0" w:uiPriority="67" w:unhideWhenUsed="0"/>
+    <w:lsdException w:name="Medium Grid 2 Accent 1" w:semiHidden="0" w:uiPriority="68" w:unhideWhenUsed="0"/>
+    <w:lsdException w:name="Medium Grid 3 Accent 1" w:semiHidden="0" w:uiPriority="69" w:unhideWhenUsed="0"/>
+    <w:lsdException w:name="Dark List Accent 1" w:semiHidden="0" w:uiPriority="70" w:unhideWhenUsed="0"/>
+    <w:lsdException w:name="Colorful Shading Accent 1" w:semiHidden="0" w:uiPriority="71" w:unhideWhenUsed="0"/>
+    <w:lsdException w:name="Colorful List Accent 1" w:semiHidden="0" w:uiPriority="72" w:unhideWhenUsed="0"/>
+    <w:lsdException w:name="Colorful Grid Accent 1" w:semiHidden="0" w:uiPriority="73" w:unhideWhenUsed="0"/>
+    <w:lsdException w:name="Light Shading Accent 2" w:semiHidden="0" w:uiPriority="60" w:unhideWhenUsed="0"/>
+    <w:lsdException w:name="Light List Accent 2" w:semiHidden="0" w:uiPriority="61" w:unhideWhenUsed="0"/>
+    <w:lsdException w:name="Light Grid Accent 2" w:semiHidden="0" w:uiPriority="62" w:unhideWhenUsed="0"/>
+    <w:lsdException w:name="Medium Shading 1 Accent 2" w:semiHidden="0" w:uiPriority="63" w:unhideWhenUsed="0"/>
+    <w:lsdException w:name="Medium Shading 2 Accent 2" w:semiHidden="0" w:uiPriority="64" w:unhideWhenUsed="0"/>
+    <w:lsdException w:name="Medium List 1 Accent 2" w:semiHidden="0" w:uiPriority="65" w:unhideWhenUsed="0"/>
+    <w:lsdException w:name="Medium List 2 Accent 2" w:semiHidden="0" w:uiPriority="66" w:unhideWhenUsed="0"/>
+    <w:lsdException w:name="Medium Grid 1 Accent 2" w:semiHidden="0" w:uiPriority="67" w:unhideWhenUsed="0"/>
+    <w:lsdException w:name="Medium Grid 2 Accent 2" w:semiHidden="0" w:uiPriority="68" w:unhideWhenUsed="0"/>
+    <w:lsdException w:name="Medium Grid 3 Accent 2" w:semiHidden="0" w:uiPriority="69" w:unhideWhenUsed="0"/>
+    <w:lsdException w:name="Dark List Accent 2" w:semiHidden="0" w:uiPriority="70" w:unhideWhenUsed="0"/>
+    <w:lsdException w:name="Colorful Shading Accent 2" w:semiHidden="0" w:uiPriority="71" w:unhideWhenUsed="0"/>
+    <w:lsdException w:name="Colorful List Accent 2" w:semiHidden="0" w:uiPriority="72" w:unhideWhenUsed="0"/>
+    <w:lsdException w:name="Colorful Grid Accent 2" w:semiHidden="0" w:uiPriority="73" w:unhideWhenUsed="0"/>
+    <w:lsdException w:name="Light Shading Accent 3" w:semiHidden="0" w:uiPriority="60" w:unhideWhenUsed="0"/>
+    <w:lsdException w:name="Light List Accent 3" w:semiHidden="0" w:uiPriority="61" w:unhideWhenUsed="0"/>
+    <w:lsdException w:name="Light Grid Accent 3" w:semiHidden="0" w:uiPriority="62" w:unhideWhenUsed="0"/>
+    <w:lsdException w:name="Medium Shading 1 Accent 3" w:semiHidden="0" w:uiPriority="63" w:unhideWhenUsed="0"/>
+    <w:lsdException w:name="Medium Shading 2 Accent 3" w:semiHidden="0" w:uiPriority="64" w:unhideWhenUsed="0"/>
+    <w:lsdException w:name="Medium List 1 Accent 3" w:semiHidden="0" w:uiPriority="65" w:unhideWhenUsed="0"/>
+    <w:lsdException w:name="Medium List 2 Accent 3" w:semiHidden="0" w:uiPriority="66" w:unhideWhenUsed="0"/>
+    <w:lsdException w:name="Medium Grid 1 Accent 3" w:semiHidden="0" w:uiPriority="67" w:unhideWhenUsed="0"/>
+    <w:lsdException w:name="Medium Grid 2 Accent 3" w:semiHidden="0" w:uiPriority="68" w:unhideWhenUsed="0"/>
+    <w:lsdException w:name="Medium Grid 3 Accent 3" w:semiHidden="0" w:uiPriority="69" w:unhideWhenUsed="0"/>
+    <w:lsdException w:name="Dark List Accent 3" w:semiHidden="0" w:uiPriority="70" w:unhideWhenUsed="0"/>
+    <w:lsdException w:name="Colorful Shading Accent 3" w:semiHidden="0" w:uiPriority="71" w:unhideWhenUsed="0"/>
+    <w:lsdException w:name="Colorful List Accent 3" w:semiHidden="0" w:uiPriority="72" w:unhideWhenUsed="0"/>
+    <w:lsdException w:name="Colorful Grid Accent 3" w:semiHidden="0" w:uiPriority="73" w:unhideWhenUsed="0"/>
+    <w:lsdException w:name="Light Shading Accent 4" w:semiHidden="0" w:uiPriority="60" w:unhideWhenUsed="0"/>
+    <w:lsdException w:name="Light List Accent 4" w:semiHidden="0" w:uiPriority="61" w:unhideWhenUsed="0"/>
+    <w:lsdException w:name="Light Grid Accent 4" w:semiHidden="0" w:uiPriority="62" w:unhideWhenUsed="0"/>
+    <w:lsdException w:name="Medium Shading 1 Accent 4" w:semiHidden="0" w:uiPriority="63" w:unhideWhenUsed="0"/>
+    <w:lsdException w:name="Medium Shading 2 Accent 4" w:semiHidden="0" w:uiPriority="64" w:unhideWhenUsed="0"/>
+    <w:lsdException w:name="Medium List 1 Accent 4" w:semiHidden="0" w:uiPriority="65" w:unhideWhenUsed="0"/>
+    <w:lsdException w:name="Medium List 2 Accent 4" w:semiHidden="0" w:uiPriority="66" w:unhideWhenUsed="0"/>
+    <w:lsdException w:name="Medium Grid 1 Accent 4" w:semiHidden="0" w:uiPriority="67" w:unhideWhenUsed="0"/>
+    <w:lsdException w:name="Medium Grid 2 Accent 4" w:semiHidden="0" w:uiPriority="68" w:unhideWhenUsed="0"/>
+    <w:lsdException w:name="Medium Grid 3 Accent 4" w:semiHidden="0" w:uiPriority="69" w:unhideWhenUsed="0"/>
+    <w:lsdException w:name="Dark List Accent 4" w:semiHidden="0" w:uiPriority="70" w:unhideWhenUsed="0"/>
+    <w:lsdException w:name="Colorful Shading Accent 4" w:semiHidden="0" w:uiPriority="71" w:unhideWhenUsed="0"/>
+    <w:lsdException w:name="Colorful List Accent 4" w:semiHidden="0" w:uiPriority="72" w:unhideWhenUsed="0"/>
+    <w:lsdException w:name="Colorful Grid Accent 4" w:semiHidden="0" w:uiPriority="73" w:unhideWhenUsed="0"/>
+    <w:lsdException w:name="Light Shading Accent 5" w:semiHidden="0" w:uiPriority="60" w:unhideWhenUsed="0"/>
+    <w:lsdException w:name="Light List Accent 5" w:semiHidden="0" w:uiPriority="61" w:unhideWhenUsed="0"/>
+    <w:lsdException w:name="Light Grid Accent 5" w:semiHidden="0" w:uiPriority="62" w:unhideWhenUsed="0"/>
+    <w:lsdException w:name="Medium Shading 1 Accent 5" w:semiHidden="0" w:uiPriority="63" w:unhideWhenUsed="0"/>
+    <w:lsdException w:name="Medium Shading 2 Accent 5" w:semiHidden="0" w:uiPriority="64" w:unhideWhenUsed="0"/>
+    <w:lsdException w:name="Medium List 1 Accent 5" w:semiHidden="0" w:uiPriority="65" w:unhideWhenUsed="0"/>
+    <w:lsdException w:name="Medium List 2 Accent 5" w:semiHidden="0" w:uiPriority="66" w:unhideWhenUsed="0"/>
+    <w:lsdException w:name="Medium Grid 1 Accent 5" w:semiHidden="0" w:uiPriority="67" w:unhideWhenUsed="0"/>
+    <w:lsdException w:name="Medium Grid 2 Accent 5" w:semiHidden="0" w:uiPriority="68" w:unhideWhenUsed="0"/>
+    <w:lsdException w:name="Medium Grid 3 Accent 5" w:semiHidden="0" w:uiPriority="69" w:unhideWhenUsed="0"/>
+    <w:lsdException w:name="Dark List Accent 5" w:semiHidden="0" w:uiPriority="70" w:unhideWhenUsed="0"/>
+    <w:lsdException w:name="Colorful Shading Accent 5" w:semiHidden="0" w:uiPriority="71" w:unhideWhenUsed="0"/>
+    <w:lsdException w:name="Colorful List Accent 5" w:semiHidden="0" w:uiPriority="72" w:unhideWhenUsed="0"/>
+    <w:lsdException w:name="Colorful Grid Accent 5" w:semiHidden="0" w:uiPriority="73" w:unhideWhenUsed="0"/>
+    <w:lsdException w:name="Light Shading Accent 6" w:semiHidden="0" w:uiPriority="60" w:unhideWhenUsed="0"/>
+    <w:lsdException w:name="Light List Accent 6" w:semiHidden="0" w:uiPriority="61" w:unhideWhenUsed="0"/>
+    <w:lsdException w:name="Light Grid Accent 6" w:semiHidden="0" w:uiPriority="62" w:unhideWhenUsed="0"/>
+    <w:lsdException w:name="Medium Shading 1 Accent 6" w:semiHidden="0" w:uiPriority="63" w:unhideWhenUsed="0"/>
+    <w:lsdException w:name="Medium Shading 2 Accent 6" w:semiHidden="0" w:uiPriority="64" w:unhideWhenUsed="0"/>
+    <w:lsdException w:name="Medium List 1 Accent 6" w:semiHidden="0" w:uiPriority="65" w:unhideWhenUsed="0"/>
+    <w:lsdException w:name="Medium List 2 Accent 6" w:semiHidden="0" w:uiPriority="66" w:unhideWhenUsed="0"/>
+    <w:lsdException w:name="Medium Grid 1 Accent 6" w:semiHidden="0" w:uiPriority="67" w:unhideWhenUsed="0"/>
+    <w:lsdException w:name="Medium Grid 2 Accent 6" w:semiHidden="0" w:uiPriority="68" w:unhideWhenUsed="0"/>
+    <w:lsdException w:name="Medium Grid 3 Accent 6" w:semiHidden="0" w:uiPriority="69" w:unhideWhenUsed="0"/>
+    <w:lsdException w:name="Dark List Accent 6" w:semiHidden="0" w:uiPriority="70" w:unhideWhenUsed="0"/>
+    <w:lsdException w:name="Colorful Shading Accent 6" w:semiHidden="0" w:uiPriority="71" w:unhideWhenUsed="0"/>
+    <w:lsdException w:name="Colorful List Accent 6" w:semiHidden="0" w:uiPriority="72" w:unhideWhenUsed="0"/>
+    <w:lsdException w:name="Colorful Grid Accent 6" w:semiHidden="0" w:uiPriority="73" w:unhideWhenUsed="0"/>
+    <w:lsdException w:name="Subtle Emphasis" w:semiHidden="0" w:uiPriority="19" w:unhideWhenUsed="0" w:qFormat="1"/>
+    <w:lsdException w:name="Intense Emphasis" w:semiHidden="0" w:uiPriority="21" w:unhideWhenUsed="0" w:qFormat="1"/>
+    <w:lsdException w:name="Subtle Reference" w:semiHidden="0" w:uiPriority="31" w:unhideWhenUsed="0" w:qFormat="1"/>
+    <w:lsdException w:name="Intense Reference" w:semiHidden="0" w:uiPriority="32" w:unhideWhenUsed="0" w:qFormat="1"/>
+    <w:lsdException w:name="Book Title" w:semiHidden="0" w:uiPriority="33" w:unhideWhenUsed="0" w:qFormat="1"/>
+    <w:lsdException w:name="Bibliography" w:uiPriority="37"/>
+    <w:lsdException w:name="TOC Heading" w:uiPriority="39" w:qFormat="1"/>
+  </w:latentStyles>
+  <w:style w:type="paragraph" w:default="1" w:styleId="Normal">
+    <w:name w:val="Normal"/>
+    <w:qFormat/>
+    <w:rsid w:val="008D47B2"/>
+  </w:style>
+  <w:style w:type="character" w:default="1" w:styleId="DefaultParagraphFont">
+    <w:name w:val="Default Paragraph Font"/>
+    <w:uiPriority w:val="1"/>
+    <w:semiHidden/>
+    <w:unhideWhenUsed/>
+  </w:style>
+  <w:style w:type="table" w:default="1" w:styleId="TableNormal">
+    <w:name w:val="Normal Table"/>
+    <w:uiPriority w:val="99"/>
+    <w:semiHidden/>
+    <w:unhideWhenUsed/>
+    <w:tblPr>
+      <w:tblInd w:w="0" w:type="dxa"/>
+      <w:tblCellMar>
+        <w:top w:w="0" w:type="dxa"/>
+        <w:left w:w="108" w:type="dxa"/>
+        <w:bottom w:w="0" w:type="dxa"/>
+        <w:right w:w="108" w:type="dxa"/>
+      </w:tblCellMar>
+    </w:tblPr>
+  </w:style>
+  <w:style w:type="numbering" w:default="1" w:styleId="NoList">
+    <w:name w:val="No List"/>
+    <w:uiPriority w:val="99"/>
+    <w:semiHidden/>
+    <w:unhideWhenUsed/>
+  </w:style>
+  <w:style w:type="character" w:styleId="Hyperlink">
+    <w:name w:val="Hyperlink"/>
+    <w:basedOn w:val="DefaultParagraphFont"/>
+    <w:uiPriority w:val="99"/>
+    <w:unhideWhenUsed/>
+    <w:rsid w:val="008D47B2"/>
+    <w:rPr>
+      <w:color w:val="0563C1" w:themeColor="hyperlink"/>
+      <w:u w:val="single"/>
+    </w:rPr>
+  </w:style>
+  <w:style w:type="character" w:styleId="FollowedHyperlink">
+    <w:name w:val="FollowedHyperlink"/>
+    <w:basedOn w:val="DefaultParagraphFont"/>
+    <w:uiPriority w:val="99"/>
+    <w:semiHidden/>
+    <w:unhideWhenUsed/>
+    <w:rsid w:val="008D47B2"/>
+    <w:rPr>
+      <w:color w:val="954F72" w:themeColor="followedHyperlink"/>
+      <w:u w:val="single"/>
+    </w:rPr>
+  </w:style>
+</w:styles>
+</file>
+
+<file path=word/stylesWithEffects.xml><?xml version="1.0" encoding="utf-8"?>
+<w:styles xmlns:wpc="http://schemas.microsoft.com/office/word/2010/wordprocessingCanvas" xmlns:mo="http://schemas.microsoft.com/office/mac/office/2008/main" xmlns:mc="http://schemas.openxmlformats.org/markup-compatibility/2006" xmlns:mv="urn:schemas-microsoft-com:mac:vml" xmlns:o="urn:schemas-microsoft-com:office:office" xmlns:r="http://schemas.openxmlformats.org/officeDocument/2006/relationships" xmlns:m="http://schemas.openxmlformats.org/officeDocument/2006/math" xmlns:v="urn:schemas-microsoft-com:vml" xmlns:wp14="http://schemas.microsoft.com/office/word/2010/wordprocessingDrawing" xmlns:wp="http://schemas.openxmlformats.org/drawingml/2006/wordprocessingDrawing" xmlns:w10="urn:schemas-microsoft-com:office:word" xmlns:w="http://schemas.openxmlformats.org/wordprocessingml/2006/main" xmlns:w14="http://schemas.microsoft.com/office/word/2010/wordml" xmlns:wpg="http://schemas.microsoft.com/office/word/2010/wordprocessingGroup" xmlns:wpi="http://schemas.microsoft.com/office/word/2010/wordprocessingInk" xmlns:wne="http://schemas.microsoft.com/office/word/2006/wordml" xmlns:wps="http://schemas.microsoft.com/office/word/2010/wordprocessingShape" mc:Ignorable="w14 wp14">
+  <w:docDefaults>
+    <w:rPrDefault>
+      <w:rPr>
+        <w:rFonts w:asciiTheme="minorHAnsi" w:eastAsiaTheme="minorHAnsi" w:hAnsiTheme="minorHAnsi" w:cstheme="minorBidi"/>
+        <w:sz w:val="22"/>
+        <w:szCs w:val="22"/>
+        <w:lang w:val="en-US" w:eastAsia="en-US" w:bidi="ar-SA"/>
+      </w:rPr>
+    </w:rPrDefault>
+    <w:pPrDefault>
+      <w:pPr>
+        <w:spacing w:after="160" w:line="259" w:lineRule="auto"/>
+      </w:pPr>
+    </w:pPrDefault>
+  </w:docDefaults>
+  <w:latentStyles w:defLockedState="0" w:defUIPriority="99" w:defSemiHidden="1" w:defUnhideWhenUsed="1" w:defQFormat="0" w:count="276">
+    <w:lsdException w:name="Normal" w:semiHidden="0" w:uiPriority="0" w:unhideWhenUsed="0" w:qFormat="1"/>
+    <w:lsdException w:name="heading 1" w:semiHidden="0" w:uiPriority="9" w:unhideWhenUsed="0" w:qFormat="1"/>
+    <w:lsdException w:name="heading 2" w:uiPriority="9" w:qFormat="1"/>
+    <w:lsdException w:name="heading 3" w:uiPriority="9" w:qFormat="1"/>
+    <w:lsdException w:name="heading 4" w:uiPriority="9" w:qFormat="1"/>
+    <w:lsdException w:name="heading 5" w:uiPriority="9" w:qFormat="1"/>
+    <w:lsdException w:name="heading 6" w:uiPriority="9" w:qFormat="1"/>
+    <w:lsdException w:name="heading 7" w:uiPriority="9" w:qFormat="1"/>
+    <w:lsdException w:name="heading 8" w:uiPriority="9" w:qFormat="1"/>
+    <w:lsdException w:name="heading 9" w:uiPriority="9" w:qFormat="1"/>
+    <w:lsdException w:name="toc 1" w:uiPriority="39"/>
+    <w:lsdException w:name="toc 2" w:uiPriority="39"/>
+    <w:lsdException w:name="toc 3" w:uiPriority="39"/>
+    <w:lsdException w:name="toc 4" w:uiPriority="39"/>
+    <w:lsdException w:name="toc 5" w:uiPriority="39"/>
+    <w:lsdException w:name="toc 6" w:uiPriority="39"/>
+    <w:lsdException w:name="toc 7" w:uiPriority="39"/>
+    <w:lsdException w:name="toc 8" w:uiPriority="39"/>
+    <w:lsdException w:name="toc 9" w:uiPriority="39"/>
+    <w:lsdException w:name="caption" w:uiPriority="35" w:qFormat="1"/>
+    <w:lsdException w:name="Title" w:semiHidden="0" w:uiPriority="10" w:unhideWhenUsed="0" w:qFormat="1"/>
+    <w:lsdException w:name="Default Paragraph Font" w:uiPriority="1"/>
+    <w:lsdException w:name="Subtitle" w:semiHidden="0" w:uiPriority="11" w:unhideWhenUsed="0" w:qFormat="1"/>
+    <w:lsdException w:name="Strong" w:semiHidden="0" w:uiPriority="22" w:unhideWhenUsed="0" w:qFormat="1"/>
+    <w:lsdException w:name="Emphasis" w:semiHidden="0" w:uiPriority="20" w:unhideWhenUsed="0" w:qFormat="1"/>
+    <w:lsdException w:name="Table Grid" w:semiHidden="0" w:uiPriority="39" w:unhideWhenUsed="0"/>
+    <w:lsdException w:name="Note Level 1" w:semiHidden="0" w:unhideWhenUsed="0"/>
+    <w:lsdException w:name="Note Level 2" w:semiHidden="0" w:unhideWhenUsed="0"/>
+    <w:lsdException w:name="Note Level 3" w:semiHidden="0" w:unhideWhenUsed="0"/>
+    <w:lsdException w:name="Note Level 4" w:semiHidden="0" w:unhideWhenUsed="0"/>
+    <w:lsdException w:name="Note Level 5" w:semiHidden="0" w:unhideWhenUsed="0"/>
+    <w:lsdException w:name="Note Level 6" w:semiHidden="0" w:unhideWhenUsed="0"/>
+    <w:lsdException w:name="Note Level 7" w:semiHidden="0" w:unhideWhenUsed="0"/>
+    <w:lsdException w:name="Note Level 8" w:semiHidden="0" w:unhideWhenUsed="0"/>
+    <w:lsdException w:name="Note Level 9" w:semiHidden="0" w:unhideWhenUsed="0"/>
+    <w:lsdException w:name="Placeholder Text" w:unhideWhenUsed="0"/>
+    <w:lsdException w:name="No Spacing" w:semiHidden="0" w:uiPriority="1" w:unhideWhenUsed="0" w:qFormat="1"/>
+    <w:lsdException w:name="Light Shading" w:semiHidden="0" w:uiPriority="60" w:unhideWhenUsed="0"/>
+    <w:lsdException w:name="Light List" w:semiHidden="0" w:uiPriority="61" w:unhideWhenUsed="0"/>
+    <w:lsdException w:name="Light Grid" w:semiHidden="0" w:uiPriority="62" w:unhideWhenUsed="0"/>
+    <w:lsdException w:name="Medium Shading 1" w:semiHidden="0" w:uiPriority="63" w:unhideWhenUsed="0"/>
+    <w:lsdException w:name="Medium Shading 2" w:semiHidden="0" w:uiPriority="64" w:unhideWhenUsed="0"/>
+    <w:lsdException w:name="Medium List 1" w:semiHidden="0" w:uiPriority="65" w:unhideWhenUsed="0"/>
+    <w:lsdException w:name="Medium List 2" w:semiHidden="0" w:uiPriority="66" w:unhideWhenUsed="0"/>
+    <w:lsdException w:name="Medium Grid 1" w:semiHidden="0" w:uiPriority="67" w:unhideWhenUsed="0"/>
+    <w:lsdException w:name="Medium Grid 2" w:semiHidden="0" w:uiPriority="68" w:unhideWhenUsed="0"/>
+    <w:lsdException w:name="Medium Grid 3" w:semiHidden="0" w:uiPriority="69" w:unhideWhenUsed="0"/>
+    <w:lsdException w:name="Dark List" w:semiHidden="0" w:uiPriority="70" w:unhideWhenUsed="0"/>
+    <w:lsdException w:name="Colorful Shading" w:semiHidden="0" w:uiPriority="71" w:unhideWhenUsed="0"/>
+    <w:lsdException w:name="Colorful List" w:semiHidden="0" w:uiPriority="72" w:unhideWhenUsed="0"/>
+    <w:lsdException w:name="Colorful Grid" w:semiHidden="0" w:uiPriority="73" w:unhideWhenUsed="0"/>
+    <w:lsdException w:name="Light Shading Accent 1" w:semiHidden="0" w:uiPriority="60" w:unhideWhenUsed="0"/>
+    <w:lsdException w:name="Light List Accent 1" w:semiHidden="0" w:uiPriority="61" w:unhideWhenUsed="0"/>
+    <w:lsdException w:name="Light Grid Accent 1" w:semiHidden="0" w:uiPriority="62" w:unhideWhenUsed="0"/>
+    <w:lsdException w:name="Medium Shading 1 Accent 1" w:semiHidden="0" w:uiPriority="63" w:unhideWhenUsed="0"/>
+    <w:lsdException w:name="Medium Shading 2 Accent 1" w:semiHidden="0" w:uiPriority="64" w:unhideWhenUsed="0"/>
+    <w:lsdException w:name="Medium List 1 Accent 1" w:semiHidden="0" w:uiPriority="65" w:unhideWhenUsed="0"/>
+    <w:lsdException w:name="Revision" w:unhideWhenUsed="0"/>
+    <w:lsdException w:name="List Paragraph" w:semiHidden="0" w:uiPriority="34" w:unhideWhenUsed="0" w:qFormat="1"/>
+    <w:lsdException w:name="Quote" w:semiHidden="0" w:uiPriority="29" w:unhideWhenUsed="0" w:qFormat="1"/>
+    <w:lsdException w:name="Intense Quote" w:semiHidden="0" w:uiPriority="30" w:unhideWhenUsed="0" w:qFormat="1"/>
+    <w:lsdException w:name="Medium List 2 Accent 1" w:semiHidden="0" w:uiPriority="66" w:unhideWhenUsed="0"/>
+    <w:lsdException w:name="Medium Grid 1 Accent 1" w:semiHidden="0" w:uiPriority="67" w:unhideWhenUsed="0"/>
+    <w:lsdException w:name="Medium Grid 2 Accent 1" w:semiHidden="0" w:uiPriority="68" w:unhideWhenUsed="0"/>
+    <w:lsdException w:name="Medium Grid 3 Accent 1" w:semiHidden="0" w:uiPriority="69" w:unhideWhenUsed="0"/>
+    <w:lsdException w:name="Dark List Accent 1" w:semiHidden="0" w:uiPriority="70" w:unhideWhenUsed="0"/>
+    <w:lsdException w:name="Colorful Shading Accent 1" w:semiHidden="0" w:uiPriority="71" w:unhideWhenUsed="0"/>
+    <w:lsdException w:name="Colorful List Accent 1" w:semiHidden="0" w:uiPriority="72" w:unhideWhenUsed="0"/>
+    <w:lsdException w:name="Colorful Grid Accent 1" w:semiHidden="0" w:uiPriority="73" w:unhideWhenUsed="0"/>
+    <w:lsdException w:name="Light Shading Accent 2" w:semiHidden="0" w:uiPriority="60" w:unhideWhenUsed="0"/>
+    <w:lsdException w:name="Light List Accent 2" w:semiHidden="0" w:uiPriority="61" w:unhideWhenUsed="0"/>
+    <w:lsdException w:name="Light Grid Accent 2" w:semiHidden="0" w:uiPriority="62" w:unhideWhenUsed="0"/>
+    <w:lsdException w:name="Medium Shading 1 Accent 2" w:semiHidden="0" w:uiPriority="63" w:unhideWhenUsed="0"/>
+    <w:lsdException w:name="Medium Shading 2 Accent 2" w:semiHidden="0" w:uiPriority="64" w:unhideWhenUsed="0"/>
+    <w:lsdException w:name="Medium List 1 Accent 2" w:semiHidden="0" w:uiPriority="65" w:unhideWhenUsed="0"/>
+    <w:lsdException w:name="Medium List 2 Accent 2" w:semiHidden="0" w:uiPriority="66" w:unhideWhenUsed="0"/>
+    <w:lsdException w:name="Medium Grid 1 Accent 2" w:semiHidden="0" w:uiPriority="67" w:unhideWhenUsed="0"/>
+    <w:lsdException w:name="Medium Grid 2 Accent 2" w:semiHidden="0" w:uiPriority="68" w:unhideWhenUsed="0"/>
+    <w:lsdException w:name="Medium Grid 3 Accent 2" w:semiHidden="0" w:uiPriority="69" w:unhideWhenUsed="0"/>
+    <w:lsdException w:name="Dark List Accent 2" w:semiHidden="0" w:uiPriority="70" w:unhideWhenUsed="0"/>
+    <w:lsdException w:name="Colorful Shading Accent 2" w:semiHidden="0" w:uiPriority="71" w:unhideWhenUsed="0"/>
+    <w:lsdException w:name="Colorful List Accent 2" w:semiHidden="0" w:uiPriority="72" w:unhideWhenUsed="0"/>
+    <w:lsdException w:name="Colorful Grid Accent 2" w:semiHidden="0" w:uiPriority="73" w:unhideWhenUsed="0"/>
+    <w:lsdException w:name="Light Shading Accent 3" w:semiHidden="0" w:uiPriority="60" w:unhideWhenUsed="0"/>
+    <w:lsdException w:name="Light List Accent 3" w:semiHidden="0" w:uiPriority="61" w:unhideWhenUsed="0"/>
+    <w:lsdException w:name="Light Grid Accent 3" w:semiHidden="0" w:uiPriority="62" w:unhideWhenUsed="0"/>
+    <w:lsdException w:name="Medium Shading 1 Accent 3" w:semiHidden="0" w:uiPriority="63" w:unhideWhenUsed="0"/>
+    <w:lsdException w:name="Medium Shading 2 Accent 3" w:semiHidden="0" w:uiPriority="64" w:unhideWhenUsed="0"/>
+    <w:lsdException w:name="Medium List 1 Accent 3" w:semiHidden="0" w:uiPriority="65" w:unhideWhenUsed="0"/>
+    <w:lsdException w:name="Medium List 2 Accent 3" w:semiHidden="0" w:uiPriority="66" w:unhideWhenUsed="0"/>
+    <w:lsdException w:name="Medium Grid 1 Accent 3" w:semiHidden="0" w:uiPriority="67" w:unhideWhenUsed="0"/>
+    <w:lsdException w:name="Medium Grid 2 Accent 3" w:semiHidden="0" w:uiPriority="68" w:unhideWhenUsed="0"/>
+    <w:lsdException w:name="Medium Grid 3 Accent 3" w:semiHidden="0" w:uiPriority="69" w:unhideWhenUsed="0"/>
+    <w:lsdException w:name="Dark List Accent 3" w:semiHidden="0" w:uiPriority="70" w:unhideWhenUsed="0"/>
+    <w:lsdException w:name="Colorful Shading Accent 3" w:semiHidden="0" w:uiPriority="71" w:unhideWhenUsed="0"/>
+    <w:lsdException w:name="Colorful List Accent 3" w:semiHidden="0" w:uiPriority="72" w:unhideWhenUsed="0"/>
+    <w:lsdException w:name="Colorful Grid Accent 3" w:semiHidden="0" w:uiPriority="73" w:unhideWhenUsed="0"/>
+    <w:lsdException w:name="Light Shading Accent 4" w:semiHidden="0" w:uiPriority="60" w:unhideWhenUsed="0"/>
+    <w:lsdException w:name="Light List Accent 4" w:semiHidden="0" w:uiPriority="61" w:unhideWhenUsed="0"/>
+    <w:lsdException w:name="Light Grid Accent 4" w:semiHidden="0" w:uiPriority="62" w:unhideWhenUsed="0"/>
+    <w:lsdException w:name="Medium Shading 1 Accent 4" w:semiHidden="0" w:uiPriority="63" w:unhideWhenUsed="0"/>
+    <w:lsdException w:name="Medium Shading 2 Accent 4" w:semiHidden="0" w:uiPriority="64" w:unhideWhenUsed="0"/>
+    <w:lsdException w:name="Medium List 1 Accent 4" w:semiHidden="0" w:uiPriority="65" w:unhideWhenUsed="0"/>
+    <w:lsdException w:name="Medium List 2 Accent 4" w:semiHidden="0" w:uiPriority="66" w:unhideWhenUsed="0"/>
+    <w:lsdException w:name="Medium Grid 1 Accent 4" w:semiHidden="0" w:uiPriority="67" w:unhideWhenUsed="0"/>
+    <w:lsdException w:name="Medium Grid 2 Accent 4" w:semiHidden="0" w:uiPriority="68" w:unhideWhenUsed="0"/>
+    <w:lsdException w:name="Medium Grid 3 Accent 4" w:semiHidden="0" w:uiPriority="69" w:unhideWhenUsed="0"/>
+    <w:lsdException w:name="Dark List Accent 4" w:semiHidden="0" w:uiPriority="70" w:unhideWhenUsed="0"/>
+    <w:lsdException w:name="Colorful Shading Accent 4" w:semiHidden="0" w:uiPriority="71" w:unhideWhenUsed="0"/>
+    <w:lsdException w:name="Colorful List Accent 4" w:semiHidden="0" w:uiPriority="72" w:unhideWhenUsed="0"/>
+    <w:lsdException w:name="Colorful Grid Accent 4" w:semiHidden="0" w:uiPriority="73" w:unhideWhenUsed="0"/>
+    <w:lsdException w:name="Light Shading Accent 5" w:semiHidden="0" w:uiPriority="60" w:unhideWhenUsed="0"/>
+    <w:lsdException w:name="Light List Accent 5" w:semiHidden="0" w:uiPriority="61" w:unhideWhenUsed="0"/>
+    <w:lsdException w:name="Light Grid Accent 5" w:semiHidden="0" w:uiPriority="62" w:unhideWhenUsed="0"/>
+    <w:lsdException w:name="Medium Shading 1 Accent 5" w:semiHidden="0" w:uiPriority="63" w:unhideWhenUsed="0"/>
+    <w:lsdException w:name="Medium Shading 2 Accent 5" w:semiHidden="0" w:uiPriority="64" w:unhideWhenUsed="0"/>
+    <w:lsdException w:name="Medium List 1 Accent 5" w:semiHidden="0" w:uiPriority="65" w:unhideWhenUsed="0"/>
+    <w:lsdException w:name="Medium List 2 Accent 5" w:semiHidden="0" w:uiPriority="66" w:unhideWhenUsed="0"/>
+    <w:lsdException w:name="Medium Grid 1 Accent 5" w:semiHidden="0" w:uiPriority="67" w:unhideWhenUsed="0"/>
+    <w:lsdException w:name="Medium Grid 2 Accent 5" w:semiHidden="0" w:uiPriority="68" w:unhideWhenUsed="0"/>
+    <w:lsdException w:name="Medium Grid 3 Accent 5" w:semiHidden="0" w:uiPriority="69" w:unhideWhenUsed="0"/>
+    <w:lsdException w:name="Dark List Accent 5" w:semiHidden="0" w:uiPriority="70" w:unhideWhenUsed="0"/>
+    <w:lsdException w:name="Colorful Shading Accent 5" w:semiHidden="0" w:uiPriority="71" w:unhideWhenUsed="0"/>
+    <w:lsdException w:name="Colorful List Accent 5" w:semiHidden="0" w:uiPriority="72" w:unhideWhenUsed="0"/>
+    <w:lsdException w:name="Colorful Grid Accent 5" w:semiHidden="0" w:uiPriority="73" w:unhideWhenUsed="0"/>
+    <w:lsdException w:name="Light Shading Accent 6" w:semiHidden="0" w:uiPriority="60" w:unhideWhenUsed="0"/>
+    <w:lsdException w:name="Light List Accent 6" w:semiHidden="0" w:uiPriority="61" w:unhideWhenUsed="0"/>
+    <w:lsdException w:name="Light Grid Accent 6" w:semiHidden="0" w:uiPriority="62" w:unhideWhenUsed="0"/>
+    <w:lsdException w:name="Medium Shading 1 Accent 6" w:semiHidden="0" w:uiPriority="63" w:unhideWhenUsed="0"/>
+    <w:lsdException w:name="Medium Shading 2 Accent 6" w:semiHidden="0" w:uiPriority="64" w:unhideWhenUsed="0"/>
+    <w:lsdException w:name="Medium List 1 Accent 6" w:semiHidden="0" w:uiPriority="65" w:unhideWhenUsed="0"/>
+    <w:lsdException w:name="Medium List 2 Accent 6" w:semiHidden="0" w:uiPriority="66" w:unhideWhenUsed="0"/>
+    <w:lsdException w:name="Medium Grid 1 Accent 6" w:semiHidden="0" w:uiPriority="67" w:unhideWhenUsed="0"/>
+    <w:lsdException w:name="Medium Grid 2 Accent 6" w:semiHidden="0" w:uiPriority="68" w:unhideWhenUsed="0"/>
+    <w:lsdException w:name="Medium Grid 3 Accent 6" w:semiHidden="0" w:uiPriority="69" w:unhideWhenUsed="0"/>
+    <w:lsdException w:name="Dark List Accent 6" w:semiHidden="0" w:uiPriority="70" w:unhideWhenUsed="0"/>
+    <w:lsdException w:name="Colorful Shading Accent 6" w:semiHidden="0" w:uiPriority="71" w:unhideWhenUsed="0"/>
+    <w:lsdException w:name="Colorful List Accent 6" w:semiHidden="0" w:uiPriority="72" w:unhideWhenUsed="0"/>
+    <w:lsdException w:name="Colorful Grid Accent 6" w:semiHidden="0" w:uiPriority="73" w:unhideWhenUsed="0"/>
+    <w:lsdException w:name="Subtle Emphasis" w:semiHidden="0" w:uiPriority="19" w:unhideWhenUsed="0" w:qFormat="1"/>
+    <w:lsdException w:name="Intense Emphasis" w:semiHidden="0" w:uiPriority="21" w:unhideWhenUsed="0" w:qFormat="1"/>
+    <w:lsdException w:name="Subtle Reference" w:semiHidden="0" w:uiPriority="31" w:unhideWhenUsed="0" w:qFormat="1"/>
+    <w:lsdException w:name="Intense Reference" w:semiHidden="0" w:uiPriority="32" w:unhideWhenUsed="0" w:qFormat="1"/>
+    <w:lsdException w:name="Book Title" w:semiHidden="0" w:uiPriority="33" w:unhideWhenUsed="0" w:qFormat="1"/>
+    <w:lsdException w:name="Bibliography" w:uiPriority="37"/>
+    <w:lsdException w:name="TOC Heading" w:uiPriority="39" w:qFormat="1"/>
   </w:latentStyles>
   <w:style w:type="paragraph" w:default="1" w:styleId="Normal">
     <w:name w:val="Normal"/>
@@ -3757,7 +4210,7 @@
     </a:clrScheme>
     <a:fontScheme name="Office">
       <a:majorFont>
-        <a:latin typeface="Calibri Light" panose="020F0302020204030204"/>
+        <a:latin typeface="Calibri Light"/>
         <a:ea typeface=""/>
         <a:cs typeface=""/>
         <a:font script="Jpan" typeface="ＭＳ ゴシック"/>
@@ -3792,7 +4245,7 @@
         <a:font script="Geor" typeface="Sylfaen"/>
       </a:majorFont>
       <a:minorFont>
-        <a:latin typeface="Calibri" panose="020F0502020204030204"/>
+        <a:latin typeface="Calibri"/>
         <a:ea typeface=""/>
         <a:cs typeface=""/>
         <a:font script="Jpan" typeface="ＭＳ 明朝"/>
@@ -3969,7 +4422,7 @@
   <a:extraClrSchemeLst/>
   <a:extLst>
     <a:ext uri="{05A4C25C-085E-4340-85A3-A5531E510DB2}">
-      <thm15:themeFamily xmlns:thm15="http://schemas.microsoft.com/office/thememl/2012/main" name="Office Theme" id="{62F939B6-93AF-4DB8-9C6B-D6C7DFDC589F}" vid="{4A3C46E8-61CC-4603-A589-7422A47A8E4A}"/>
+      <thm15:themeFamily xmlns:thm15="http://schemas.microsoft.com/office/thememl/2012/main" xmlns="" name="Office Theme" id="{62F939B6-93AF-4DB8-9C6B-D6C7DFDC589F}" vid="{4A3C46E8-61CC-4603-A589-7422A47A8E4A}"/>
     </a:ext>
   </a:extLst>
 </a:theme>

</xml_diff>